<commit_message>
3. Rename the drawers 4. Rename the parsers 5. Redirect the functions to new SourceReader
Remove inappropriate intimacy, shotgun surgery and refused-bequest as well
</commit_message>
<xml_diff>
--- a/Documents/Bad_Smell_Document.docx
+++ b/Documents/Bad_Smell_Document.docx
@@ -234,43 +234,20 @@
           <w:numId w:val="2"/>
         </w:numPr>
       </w:pPr>
+      <w:proofErr w:type="gramStart"/>
       <w:r>
         <w:t>R</w:t>
       </w:r>
       <w:r>
         <w:t>efused-bequest</w:t>
       </w:r>
+      <w:proofErr w:type="gramEnd"/>
       <w:r>
         <w:t xml:space="preserve"> in </w:t>
       </w:r>
       <w:proofErr w:type="spellStart"/>
       <w:r>
         <w:t>MainTIGr</w:t>
-      </w:r>
-      <w:proofErr w:type="spellEnd"/>
-    </w:p>
-    <w:p>
-      <w:pPr>
-        <w:pStyle w:val="ListParagraph"/>
-        <w:numPr>
-          <w:ilvl w:val="0"/>
-          <w:numId w:val="2"/>
-        </w:numPr>
-      </w:pPr>
-      <w:r>
-        <w:t xml:space="preserve">Temporary Field: </w:t>
-      </w:r>
-      <w:proofErr w:type="spellStart"/>
-      <w:r>
-        <w:t>drawer_jack</w:t>
-      </w:r>
-      <w:proofErr w:type="spellEnd"/>
-      <w:r>
-        <w:t xml:space="preserve"> -&gt; </w:t>
-      </w:r>
-      <w:proofErr w:type="spellStart"/>
-      <w:r>
-        <w:t>self.des_x</w:t>
       </w:r>
       <w:proofErr w:type="spellEnd"/>
     </w:p>
@@ -379,7 +356,6 @@
         </w:numPr>
       </w:pPr>
       <w:r>
-        <w:lastRenderedPageBreak/>
         <w:t>tigr.py</w:t>
       </w:r>
     </w:p>
@@ -393,6 +369,7 @@
       </w:pPr>
       <w:proofErr w:type="spellStart"/>
       <w:r>
+        <w:lastRenderedPageBreak/>
         <w:t>AbstractSourceReader</w:t>
       </w:r>
       <w:proofErr w:type="spellEnd"/>
@@ -568,6 +545,46 @@
         <w:t>create other bad smells</w:t>
       </w:r>
       <w:r>
+        <w:rPr>
+          <w:b/>
+          <w:bCs/>
+        </w:rPr>
+        <w:t xml:space="preserve"> </w:t>
+      </w:r>
+      <w:r>
+        <w:t xml:space="preserve">including </w:t>
+      </w:r>
+      <w:r>
+        <w:rPr>
+          <w:b/>
+          <w:bCs/>
+        </w:rPr>
+        <w:t>inappropriate intimacy, shotgun surgery</w:t>
+      </w:r>
+      <w:r>
+        <w:rPr>
+          <w:b/>
+          <w:bCs/>
+        </w:rPr>
+        <w:t xml:space="preserve"> and </w:t>
+      </w:r>
+      <w:proofErr w:type="gramStart"/>
+      <w:r>
+        <w:rPr>
+          <w:b/>
+          <w:bCs/>
+        </w:rPr>
+        <w:t>r</w:t>
+      </w:r>
+      <w:r>
+        <w:rPr>
+          <w:b/>
+          <w:bCs/>
+        </w:rPr>
+        <w:t>efused-bequest</w:t>
+      </w:r>
+      <w:proofErr w:type="gramEnd"/>
+      <w:r>
         <w:t>.</w:t>
       </w:r>
       <w:r>
@@ -655,76 +672,7 @@
         </w:numPr>
       </w:pPr>
       <w:r>
-        <w:t xml:space="preserve">Redirect the functions need source reading to the new </w:t>
-      </w:r>
-      <w:proofErr w:type="spellStart"/>
-      <w:r>
-        <w:t>SourceReader</w:t>
-      </w:r>
-      <w:proofErr w:type="spellEnd"/>
-      <w:r>
-        <w:t>.</w:t>
-      </w:r>
-    </w:p>
-    <w:p>
-      <w:pPr>
-        <w:pStyle w:val="Heading3"/>
-      </w:pPr>
-      <w:r>
-        <w:t>Result Evaluation</w:t>
-      </w:r>
-    </w:p>
-    <w:p>
-      <w:pPr>
-        <w:pStyle w:val="Heading4"/>
-      </w:pPr>
-      <w:r>
-        <w:t>Has the bad smell been removed?</w:t>
-      </w:r>
-    </w:p>
-    <w:p>
-      <w:pPr>
-        <w:pStyle w:val="Heading4"/>
-      </w:pPr>
-      <w:r>
-        <w:t>Did you bring new bad smells into the program?</w:t>
-      </w:r>
-    </w:p>
-    <w:p>
-      <w:pPr>
-        <w:pStyle w:val="Heading4"/>
-      </w:pPr>
-      <w:r>
-        <w:t>How well is your program now in terms of software quality?</w:t>
-      </w:r>
-    </w:p>
-    <w:p>
-      <w:pPr>
-        <w:pStyle w:val="Heading2"/>
-      </w:pPr>
-      <w:r>
-        <w:t>Refactoring</w:t>
-      </w:r>
-    </w:p>
-    <w:p>
-      <w:pPr>
-        <w:pStyle w:val="Heading3"/>
-      </w:pPr>
-      <w:r>
-        <w:t>Name</w:t>
-      </w:r>
-    </w:p>
-    <w:p>
-      <w:r>
-        <w:t>Inappropriate Intimacy between frontends and parsers</w:t>
-      </w:r>
-    </w:p>
-    <w:p>
-      <w:pPr>
-        <w:pStyle w:val="Heading3"/>
-      </w:pPr>
-      <w:r>
-        <w:t>Location</w:t>
+        <w:t>Rename the drawers: Three drawers with different implementation sharing the same name.</w:t>
       </w:r>
     </w:p>
     <w:p>
@@ -735,6 +683,175 @@
           <w:numId w:val="2"/>
         </w:numPr>
       </w:pPr>
+      <w:r>
+        <w:t>Rename the parsers: Three parser with different implementation sharing the same name.</w:t>
+      </w:r>
+    </w:p>
+    <w:p>
+      <w:pPr>
+        <w:pStyle w:val="ListParagraph"/>
+        <w:numPr>
+          <w:ilvl w:val="0"/>
+          <w:numId w:val="2"/>
+        </w:numPr>
+      </w:pPr>
+      <w:r>
+        <w:t xml:space="preserve">Redirect the functions need source reading to the new </w:t>
+      </w:r>
+      <w:proofErr w:type="spellStart"/>
+      <w:r>
+        <w:t>SourceReader</w:t>
+      </w:r>
+      <w:proofErr w:type="spellEnd"/>
+      <w:r>
+        <w:t>.</w:t>
+      </w:r>
+    </w:p>
+    <w:p>
+      <w:pPr>
+        <w:pStyle w:val="Heading3"/>
+      </w:pPr>
+      <w:r>
+        <w:t>Result Evaluation</w:t>
+      </w:r>
+    </w:p>
+    <w:p>
+      <w:pPr>
+        <w:pStyle w:val="Heading4"/>
+      </w:pPr>
+      <w:r>
+        <w:t>Has the bad smell been removed?</w:t>
+      </w:r>
+    </w:p>
+    <w:p>
+      <w:r>
+        <w:t>Yes</w:t>
+      </w:r>
+    </w:p>
+    <w:p>
+      <w:pPr>
+        <w:pStyle w:val="Heading4"/>
+      </w:pPr>
+      <w:r>
+        <w:t>Did you bring new bad smells into the program?</w:t>
+      </w:r>
+    </w:p>
+    <w:p>
+      <w:r>
+        <w:t xml:space="preserve">No, only a new </w:t>
+      </w:r>
+      <w:proofErr w:type="spellStart"/>
+      <w:r>
+        <w:t>SourceReader</w:t>
+      </w:r>
+      <w:proofErr w:type="spellEnd"/>
+      <w:r>
+        <w:t xml:space="preserve"> is created. It is a well-behaved source reader absented from the original system.</w:t>
+      </w:r>
+    </w:p>
+    <w:p>
+      <w:pPr>
+        <w:pStyle w:val="Heading4"/>
+      </w:pPr>
+      <w:r>
+        <w:t>How well is your program now in terms of software quality?</w:t>
+      </w:r>
+    </w:p>
+    <w:p>
+      <w:pPr>
+        <w:pStyle w:val="ListParagraph"/>
+        <w:numPr>
+          <w:ilvl w:val="0"/>
+          <w:numId w:val="2"/>
+        </w:numPr>
+      </w:pPr>
+      <w:r>
+        <w:t>Low coupling: The classes, including drawers, source reader</w:t>
+      </w:r>
+      <w:r>
+        <w:t xml:space="preserve"> and GUI, have lower connections now.</w:t>
+      </w:r>
+    </w:p>
+    <w:p>
+      <w:pPr>
+        <w:pStyle w:val="ListParagraph"/>
+        <w:numPr>
+          <w:ilvl w:val="0"/>
+          <w:numId w:val="2"/>
+        </w:numPr>
+      </w:pPr>
+      <w:r>
+        <w:t>No global variable: The refactoring removes the global variable “interface” in the frontend classes.</w:t>
+      </w:r>
+    </w:p>
+    <w:p>
+      <w:pPr>
+        <w:pStyle w:val="ListParagraph"/>
+        <w:numPr>
+          <w:ilvl w:val="0"/>
+          <w:numId w:val="2"/>
+        </w:numPr>
+      </w:pPr>
+      <w:r>
+        <w:t xml:space="preserve">Separated responsibilities of classes: The front-end classes don’t have the role of </w:t>
+      </w:r>
+      <w:proofErr w:type="spellStart"/>
+      <w:r>
+        <w:t>SourceReader</w:t>
+      </w:r>
+      <w:proofErr w:type="spellEnd"/>
+      <w:r>
+        <w:t xml:space="preserve"> now. In addition, the </w:t>
+      </w:r>
+      <w:proofErr w:type="spellStart"/>
+      <w:r>
+        <w:t>SourceReader</w:t>
+      </w:r>
+      <w:proofErr w:type="spellEnd"/>
+      <w:r>
+        <w:t xml:space="preserve"> is not used as </w:t>
+      </w:r>
+    </w:p>
+    <w:p>
+      <w:pPr>
+        <w:pStyle w:val="Heading2"/>
+      </w:pPr>
+      <w:r>
+        <w:t>Refactoring</w:t>
+      </w:r>
+      <w:r>
+        <w:t xml:space="preserve"> 2</w:t>
+      </w:r>
+    </w:p>
+    <w:p>
+      <w:pPr>
+        <w:pStyle w:val="Heading3"/>
+      </w:pPr>
+      <w:r>
+        <w:t>Name</w:t>
+      </w:r>
+    </w:p>
+    <w:p>
+      <w:r>
+        <w:t>Inappropriate Intimacy between frontends and parsers</w:t>
+      </w:r>
+    </w:p>
+    <w:p>
+      <w:pPr>
+        <w:pStyle w:val="Heading3"/>
+      </w:pPr>
+      <w:r>
+        <w:t>Location</w:t>
+      </w:r>
+    </w:p>
+    <w:p>
+      <w:pPr>
+        <w:pStyle w:val="ListParagraph"/>
+        <w:numPr>
+          <w:ilvl w:val="0"/>
+          <w:numId w:val="2"/>
+        </w:numPr>
+      </w:pPr>
       <w:proofErr w:type="spellStart"/>
       <w:r>
         <w:t>refactored_code</w:t>
@@ -767,7 +884,15 @@
       </w:r>
       <w:proofErr w:type="spellEnd"/>
       <w:r>
-        <w:t xml:space="preserve"> draw() line 81~83</w:t>
+        <w:t xml:space="preserve"> </w:t>
+      </w:r>
+      <w:proofErr w:type="gramStart"/>
+      <w:r>
+        <w:t>draw(</w:t>
+      </w:r>
+      <w:proofErr w:type="gramEnd"/>
+      <w:r>
+        <w:t>) line 81~83</w:t>
       </w:r>
     </w:p>
     <w:p>
@@ -796,7 +921,15 @@
       </w:r>
       <w:proofErr w:type="spellEnd"/>
       <w:r>
-        <w:t xml:space="preserve"> draw() line 90~92</w:t>
+        <w:t xml:space="preserve"> </w:t>
+      </w:r>
+      <w:proofErr w:type="gramStart"/>
+      <w:r>
+        <w:t>draw(</w:t>
+      </w:r>
+      <w:proofErr w:type="gramEnd"/>
+      <w:r>
+        <w:t>) line 90~92</w:t>
       </w:r>
     </w:p>
     <w:p>
@@ -804,6 +937,7 @@
         <w:pStyle w:val="Heading3"/>
       </w:pPr>
       <w:r>
+        <w:lastRenderedPageBreak/>
         <w:t>Reasons</w:t>
       </w:r>
     </w:p>
@@ -935,8 +1069,15 @@
     </w:p>
     <w:p>
       <w:r>
-        <w:lastRenderedPageBreak/>
-        <w:t xml:space="preserve">The draw() function in both </w:t>
+        <w:t xml:space="preserve">The </w:t>
+      </w:r>
+      <w:proofErr w:type="gramStart"/>
+      <w:r>
+        <w:t>draw(</w:t>
+      </w:r>
+      <w:proofErr w:type="gramEnd"/>
+      <w:r>
+        <w:t xml:space="preserve">) function in both </w:t>
       </w:r>
       <w:proofErr w:type="spellStart"/>
       <w:r>
@@ -2385,7 +2526,7 @@
 </file>
 
 <file path=customXml/itemProps1.xml><?xml version="1.0" encoding="utf-8"?>
-<ds:datastoreItem xmlns:ds="http://schemas.openxmlformats.org/officeDocument/2006/customXml" ds:itemID="{A807F9A4-61B4-48F6-9342-C320B20C8FC0}">
+<ds:datastoreItem xmlns:ds="http://schemas.openxmlformats.org/officeDocument/2006/customXml" ds:itemID="{F5A4A140-41ED-487A-B7EA-A603C8FA2EA4}">
   <ds:schemaRefs>
     <ds:schemaRef ds:uri="http://schemas.openxmlformats.org/officeDocument/2006/bibliography"/>
   </ds:schemaRefs>

</xml_diff>

<commit_message>
Extract superclass completed All functions are working
</commit_message>
<xml_diff>
--- a/Documents/Bad_Smell_Document.docx
+++ b/Documents/Bad_Smell_Document.docx
@@ -59,35 +59,21 @@
       <w:r>
         <w:t xml:space="preserve">The </w:t>
       </w:r>
-      <w:proofErr w:type="spellStart"/>
       <w:r>
         <w:t>MainTIGr</w:t>
       </w:r>
-      <w:proofErr w:type="spellEnd"/>
       <w:r>
         <w:t xml:space="preserve"> inherits inappropriate parent class and twist the responsibility of the function in the class. As shown in the screenshot, the </w:t>
       </w:r>
-      <w:proofErr w:type="spellStart"/>
       <w:r>
         <w:t>MainTIGr</w:t>
       </w:r>
-      <w:proofErr w:type="spellEnd"/>
-      <w:r>
-        <w:t xml:space="preserve"> inherits the </w:t>
-      </w:r>
-      <w:proofErr w:type="spellStart"/>
-      <w:r>
-        <w:t>AbstractSourceReader</w:t>
-      </w:r>
-      <w:proofErr w:type="spellEnd"/>
-      <w:r>
-        <w:t xml:space="preserve">. In assignment 1, the </w:t>
-      </w:r>
-      <w:proofErr w:type="spellStart"/>
+      <w:r>
+        <w:t xml:space="preserve"> inherits the AbstractSourceReader. In assignment 1, the </w:t>
+      </w:r>
       <w:r>
         <w:t>responsibiliteis</w:t>
       </w:r>
-      <w:proofErr w:type="spellEnd"/>
       <w:r>
         <w:t xml:space="preserve"> of</w:t>
       </w:r>
@@ -95,159 +81,142 @@
         <w:t xml:space="preserve"> provided abstract class</w:t>
       </w:r>
       <w:r>
+        <w:t xml:space="preserve"> AbstractSourceReader </w:t>
+      </w:r>
+      <w:r>
+        <w:t>are</w:t>
+      </w:r>
+      <w:r>
+        <w:t xml:space="preserve"> reading source and handing over the result to its parser for further process. However, </w:t>
+      </w:r>
+      <w:r>
+        <w:t>MainTIGr</w:t>
+      </w:r>
+      <w:r>
         <w:t xml:space="preserve"> </w:t>
       </w:r>
-      <w:proofErr w:type="spellStart"/>
-      <w:r>
-        <w:t>AbstractSourceReader</w:t>
-      </w:r>
-      <w:proofErr w:type="spellEnd"/>
+      <w:r>
+        <w:t xml:space="preserve">is used as the entry point of the system. The inheritance is misused in </w:t>
+      </w:r>
+      <w:r>
+        <w:t>this case</w:t>
+      </w:r>
+      <w:r>
+        <w:t>.</w:t>
+      </w:r>
       <w:r>
         <w:t xml:space="preserve"> </w:t>
       </w:r>
-      <w:r>
-        <w:t>are</w:t>
-      </w:r>
-      <w:r>
-        <w:t xml:space="preserve"> reading source and handing over the result to its parser for further process. However, </w:t>
-      </w:r>
-      <w:proofErr w:type="spellStart"/>
+    </w:p>
+    <w:p>
+      <w:pPr>
+        <w:pStyle w:val="Heading2"/>
+      </w:pPr>
+      <w:r>
+        <w:t>Worst bad smells before refactoring</w:t>
+      </w:r>
+    </w:p>
+    <w:p>
+      <w:pPr>
+        <w:pStyle w:val="ListParagraph"/>
+        <w:numPr>
+          <w:ilvl w:val="0"/>
+          <w:numId w:val="2"/>
+        </w:numPr>
+      </w:pPr>
+      <w:r>
+        <w:t>Lazy Class in AbstractSourceReader</w:t>
+      </w:r>
+    </w:p>
+    <w:p>
+      <w:pPr>
+        <w:pStyle w:val="ListParagraph"/>
+        <w:numPr>
+          <w:ilvl w:val="0"/>
+          <w:numId w:val="2"/>
+        </w:numPr>
+      </w:pPr>
+      <w:r>
+        <w:t xml:space="preserve">Inappropriate Intimacy </w:t>
+      </w:r>
+      <w:r>
+        <w:t>between</w:t>
+      </w:r>
+      <w:r>
+        <w:t xml:space="preserve"> frontend</w:t>
+      </w:r>
+      <w:r>
+        <w:t>s and</w:t>
+      </w:r>
+      <w:r>
+        <w:t xml:space="preserve"> parser</w:t>
+      </w:r>
+      <w:r>
+        <w:t>s</w:t>
+      </w:r>
+    </w:p>
+    <w:p>
+      <w:pPr>
+        <w:pStyle w:val="ListParagraph"/>
+        <w:numPr>
+          <w:ilvl w:val="0"/>
+          <w:numId w:val="2"/>
+        </w:numPr>
+      </w:pPr>
+      <w:r>
+        <w:t>Shotgun Surgery in the drawers</w:t>
+      </w:r>
+      <w:r>
+        <w:t xml:space="preserve"> and frontends</w:t>
+      </w:r>
+    </w:p>
+    <w:p>
+      <w:pPr>
+        <w:pStyle w:val="ListParagraph"/>
+        <w:numPr>
+          <w:ilvl w:val="0"/>
+          <w:numId w:val="2"/>
+        </w:numPr>
+      </w:pPr>
+      <w:r>
+        <w:t>Alternative Classes with Different Interfaces</w:t>
+      </w:r>
+      <w:r>
+        <w:t xml:space="preserve"> in two Frontend</w:t>
+      </w:r>
+    </w:p>
+    <w:p>
+      <w:pPr>
+        <w:pStyle w:val="ListParagraph"/>
+        <w:numPr>
+          <w:ilvl w:val="0"/>
+          <w:numId w:val="2"/>
+        </w:numPr>
+      </w:pPr>
+      <w:r>
+        <w:t>Switch statement in the drawers and the parsers</w:t>
+      </w:r>
+    </w:p>
+    <w:p>
+      <w:pPr>
+        <w:pStyle w:val="ListParagraph"/>
+        <w:numPr>
+          <w:ilvl w:val="0"/>
+          <w:numId w:val="2"/>
+        </w:numPr>
+      </w:pPr>
+      <w:r>
+        <w:t>R</w:t>
+      </w:r>
+      <w:r>
+        <w:t>efused-bequest</w:t>
+      </w:r>
+      <w:r>
+        <w:t xml:space="preserve"> in </w:t>
+      </w:r>
       <w:r>
         <w:t>MainTIGr</w:t>
       </w:r>
-      <w:proofErr w:type="spellEnd"/>
-      <w:r>
-        <w:t xml:space="preserve"> </w:t>
-      </w:r>
-      <w:r>
-        <w:t xml:space="preserve">is used as the entry point of the system. The inheritance is misused in </w:t>
-      </w:r>
-      <w:r>
-        <w:t>this case</w:t>
-      </w:r>
-      <w:r>
-        <w:t>.</w:t>
-      </w:r>
-      <w:r>
-        <w:t xml:space="preserve"> </w:t>
-      </w:r>
-    </w:p>
-    <w:p>
-      <w:pPr>
-        <w:pStyle w:val="Heading2"/>
-      </w:pPr>
-      <w:r>
-        <w:t>Worst bad smells before refactoring</w:t>
-      </w:r>
-    </w:p>
-    <w:p>
-      <w:pPr>
-        <w:pStyle w:val="ListParagraph"/>
-        <w:numPr>
-          <w:ilvl w:val="0"/>
-          <w:numId w:val="2"/>
-        </w:numPr>
-      </w:pPr>
-      <w:r>
-        <w:t xml:space="preserve">Lazy Class in </w:t>
-      </w:r>
-      <w:proofErr w:type="spellStart"/>
-      <w:r>
-        <w:t>AbstractSourceReader</w:t>
-      </w:r>
-      <w:proofErr w:type="spellEnd"/>
-    </w:p>
-    <w:p>
-      <w:pPr>
-        <w:pStyle w:val="ListParagraph"/>
-        <w:numPr>
-          <w:ilvl w:val="0"/>
-          <w:numId w:val="2"/>
-        </w:numPr>
-      </w:pPr>
-      <w:r>
-        <w:t xml:space="preserve">Inappropriate Intimacy </w:t>
-      </w:r>
-      <w:r>
-        <w:t>between</w:t>
-      </w:r>
-      <w:r>
-        <w:t xml:space="preserve"> frontend</w:t>
-      </w:r>
-      <w:r>
-        <w:t>s and</w:t>
-      </w:r>
-      <w:r>
-        <w:t xml:space="preserve"> parser</w:t>
-      </w:r>
-      <w:r>
-        <w:t>s</w:t>
-      </w:r>
-    </w:p>
-    <w:p>
-      <w:pPr>
-        <w:pStyle w:val="ListParagraph"/>
-        <w:numPr>
-          <w:ilvl w:val="0"/>
-          <w:numId w:val="2"/>
-        </w:numPr>
-      </w:pPr>
-      <w:r>
-        <w:t>Shotgun Surgery in the drawers</w:t>
-      </w:r>
-      <w:r>
-        <w:t xml:space="preserve"> and frontends</w:t>
-      </w:r>
-    </w:p>
-    <w:p>
-      <w:pPr>
-        <w:pStyle w:val="ListParagraph"/>
-        <w:numPr>
-          <w:ilvl w:val="0"/>
-          <w:numId w:val="2"/>
-        </w:numPr>
-      </w:pPr>
-      <w:r>
-        <w:t>Alternative Classes with Different Interfaces</w:t>
-      </w:r>
-      <w:r>
-        <w:t xml:space="preserve"> in two Frontend</w:t>
-      </w:r>
-    </w:p>
-    <w:p>
-      <w:pPr>
-        <w:pStyle w:val="ListParagraph"/>
-        <w:numPr>
-          <w:ilvl w:val="0"/>
-          <w:numId w:val="2"/>
-        </w:numPr>
-      </w:pPr>
-      <w:r>
-        <w:t>Switch statement in the drawers and the parsers</w:t>
-      </w:r>
-    </w:p>
-    <w:p>
-      <w:pPr>
-        <w:pStyle w:val="ListParagraph"/>
-        <w:numPr>
-          <w:ilvl w:val="0"/>
-          <w:numId w:val="2"/>
-        </w:numPr>
-      </w:pPr>
-      <w:r>
-        <w:t>R</w:t>
-      </w:r>
-      <w:r>
-        <w:t>efused-bequest</w:t>
-      </w:r>
-      <w:r>
-        <w:t xml:space="preserve"> in </w:t>
-      </w:r>
-      <w:proofErr w:type="spellStart"/>
-      <w:r>
-        <w:t>MainTIGr</w:t>
-      </w:r>
-      <w:proofErr w:type="spellEnd"/>
     </w:p>
     <w:p>
       <w:pPr>
@@ -307,11 +276,9 @@
           <w:numId w:val="2"/>
         </w:numPr>
       </w:pPr>
-      <w:proofErr w:type="spellStart"/>
       <w:r>
         <w:t>refactored_code</w:t>
       </w:r>
-      <w:proofErr w:type="spellEnd"/>
     </w:p>
     <w:p>
       <w:pPr>
@@ -336,11 +303,9 @@
       <w:r>
         <w:t xml:space="preserve">Whole </w:t>
       </w:r>
-      <w:proofErr w:type="spellStart"/>
       <w:r>
         <w:t>MainTIGr</w:t>
       </w:r>
-      <w:proofErr w:type="spellEnd"/>
       <w:r>
         <w:t xml:space="preserve"> class</w:t>
       </w:r>
@@ -365,12 +330,10 @@
           <w:numId w:val="2"/>
         </w:numPr>
       </w:pPr>
-      <w:proofErr w:type="spellStart"/>
       <w:r>
         <w:lastRenderedPageBreak/>
         <w:t>AbstractSourceReader</w:t>
       </w:r>
-      <w:proofErr w:type="spellEnd"/>
       <w:r>
         <w:t xml:space="preserve"> line 48~62</w:t>
       </w:r>
@@ -441,18 +404,10 @@
         <w:t>After examination, the current system has no proper</w:t>
       </w:r>
       <w:r>
-        <w:t xml:space="preserve"> implementation of </w:t>
-      </w:r>
-      <w:proofErr w:type="spellStart"/>
-      <w:r>
-        <w:t>Abstract</w:t>
-      </w:r>
-      <w:r>
-        <w:t>SourceReader</w:t>
-      </w:r>
-      <w:proofErr w:type="spellEnd"/>
-      <w:r>
-        <w:t xml:space="preserve"> for file reading which is </w:t>
+        <w:t xml:space="preserve"> implementation of Abstract</w:t>
+      </w:r>
+      <w:r>
+        <w:t xml:space="preserve">SourceReader for file reading which is </w:t>
       </w:r>
       <w:r>
         <w:rPr>
@@ -465,29 +420,17 @@
         <w:t xml:space="preserve">. </w:t>
       </w:r>
       <w:r>
-        <w:t xml:space="preserve">The only implementation </w:t>
-      </w:r>
-      <w:proofErr w:type="spellStart"/>
-      <w:r>
-        <w:t>AbstractSourceReader</w:t>
-      </w:r>
-      <w:proofErr w:type="spellEnd"/>
-      <w:r>
-        <w:t xml:space="preserve"> is </w:t>
-      </w:r>
-      <w:proofErr w:type="spellStart"/>
+        <w:t xml:space="preserve">The only implementation AbstractSourceReader is </w:t>
+      </w:r>
       <w:r>
         <w:t>MainTIGr</w:t>
       </w:r>
-      <w:proofErr w:type="spellEnd"/>
       <w:r>
         <w:t xml:space="preserve"> class and it is used as the entry point of the system; the </w:t>
       </w:r>
-      <w:proofErr w:type="spellStart"/>
       <w:r>
         <w:t>MainTIGr</w:t>
       </w:r>
-      <w:proofErr w:type="spellEnd"/>
       <w:r>
         <w:t xml:space="preserve"> </w:t>
       </w:r>
@@ -498,23 +441,7 @@
         <w:t xml:space="preserve">s the </w:t>
       </w:r>
       <w:r>
-        <w:t xml:space="preserve">role of </w:t>
-      </w:r>
-      <w:proofErr w:type="spellStart"/>
-      <w:r>
-        <w:t>AbstractSourceReader</w:t>
-      </w:r>
-      <w:proofErr w:type="spellEnd"/>
-      <w:r>
-        <w:t xml:space="preserve"> and makes </w:t>
-      </w:r>
-      <w:proofErr w:type="spellStart"/>
-      <w:r>
-        <w:t>AbstractSourceReader</w:t>
-      </w:r>
-      <w:proofErr w:type="spellEnd"/>
-      <w:r>
-        <w:t xml:space="preserve"> more like a </w:t>
+        <w:t xml:space="preserve">role of AbstractSourceReader and makes AbstractSourceReader more like a </w:t>
       </w:r>
       <w:r>
         <w:rPr>
@@ -577,15 +504,7 @@
         <w:t>.</w:t>
       </w:r>
       <w:r>
-        <w:t xml:space="preserve"> Therefore, I think the Lazy Class of </w:t>
-      </w:r>
-      <w:proofErr w:type="spellStart"/>
-      <w:r>
-        <w:t>AbstractSourceReader</w:t>
-      </w:r>
-      <w:proofErr w:type="spellEnd"/>
-      <w:r>
-        <w:t xml:space="preserve"> is the most critical bad smell at this stage.</w:t>
+        <w:t xml:space="preserve"> Therefore, I think the Lazy Class of AbstractSourceReader is the most critical bad smell at this stage.</w:t>
       </w:r>
     </w:p>
     <w:p>
@@ -607,21 +526,11 @@
       <w:r>
         <w:t xml:space="preserve">Break the relationship between </w:t>
       </w:r>
-      <w:proofErr w:type="spellStart"/>
       <w:r>
         <w:t>MainTIGr</w:t>
       </w:r>
-      <w:proofErr w:type="spellEnd"/>
-      <w:r>
-        <w:t xml:space="preserve"> and </w:t>
-      </w:r>
-      <w:proofErr w:type="spellStart"/>
-      <w:r>
-        <w:t>AbstractSourceReader</w:t>
-      </w:r>
-      <w:proofErr w:type="spellEnd"/>
-      <w:r>
-        <w:t>.</w:t>
+      <w:r>
+        <w:t xml:space="preserve"> and AbstractSourceReader.</w:t>
       </w:r>
     </w:p>
     <w:p>
@@ -636,13 +545,8 @@
         <w:t>Implement a proper</w:t>
       </w:r>
       <w:r>
-        <w:t xml:space="preserve"> </w:t>
-      </w:r>
-      <w:proofErr w:type="spellStart"/>
-      <w:r>
-        <w:t>SourceReader</w:t>
-      </w:r>
-      <w:proofErr w:type="spellEnd"/>
+        <w:t xml:space="preserve"> SourceReader</w:t>
+      </w:r>
       <w:r>
         <w:t xml:space="preserve"> for source reading.</w:t>
       </w:r>
@@ -680,15 +584,7 @@
         </w:numPr>
       </w:pPr>
       <w:r>
-        <w:t xml:space="preserve">Redirect the functions need source reading to the new </w:t>
-      </w:r>
-      <w:proofErr w:type="spellStart"/>
-      <w:r>
-        <w:t>SourceReader</w:t>
-      </w:r>
-      <w:proofErr w:type="spellEnd"/>
-      <w:r>
-        <w:t>.</w:t>
+        <w:t>Redirect the functions need source reading to the new SourceReader.</w:t>
       </w:r>
     </w:p>
     <w:p>
@@ -722,15 +618,7 @@
     </w:p>
     <w:p>
       <w:r>
-        <w:t xml:space="preserve">No, only a new </w:t>
-      </w:r>
-      <w:proofErr w:type="spellStart"/>
-      <w:r>
-        <w:t>SourceReader</w:t>
-      </w:r>
-      <w:proofErr w:type="spellEnd"/>
-      <w:r>
-        <w:t xml:space="preserve"> is created. It is a well-behaved source reader absented from the original system.</w:t>
+        <w:t>No, only a new SourceReader is created. It is a well-behaved source reader absented from the original system.</w:t>
       </w:r>
     </w:p>
     <w:p>
@@ -777,23 +665,19 @@
         </w:numPr>
       </w:pPr>
       <w:r>
-        <w:t xml:space="preserve">Separated responsibilities of classes: The front-end classes don’t have the role of </w:t>
-      </w:r>
-      <w:proofErr w:type="spellStart"/>
-      <w:r>
-        <w:t>SourceReader</w:t>
-      </w:r>
-      <w:proofErr w:type="spellEnd"/>
-      <w:r>
-        <w:t xml:space="preserve"> now. In addition, the </w:t>
-      </w:r>
-      <w:proofErr w:type="spellStart"/>
-      <w:r>
-        <w:t>SourceReader</w:t>
-      </w:r>
-      <w:proofErr w:type="spellEnd"/>
-      <w:r>
-        <w:t xml:space="preserve"> is not used as </w:t>
+        <w:t xml:space="preserve">Separated responsibilities of classes: The front-end classes don’t have the </w:t>
+      </w:r>
+      <w:r>
+        <w:t>responsibility</w:t>
+      </w:r>
+      <w:r>
+        <w:t xml:space="preserve"> of SourceReader</w:t>
+      </w:r>
+      <w:r>
+        <w:t xml:space="preserve"> now</w:t>
+      </w:r>
+      <w:r>
+        <w:t xml:space="preserve">. In addition, the SourceReader is not used as </w:t>
       </w:r>
       <w:r>
         <w:t>entry point anymore.</w:t>
@@ -804,16 +688,7 @@
         <w:pStyle w:val="Heading2"/>
       </w:pPr>
       <w:r>
-        <w:t xml:space="preserve">Worst bad smells </w:t>
-      </w:r>
-      <w:r>
-        <w:t>after</w:t>
-      </w:r>
-      <w:r>
-        <w:t xml:space="preserve"> refactoring</w:t>
-      </w:r>
-      <w:r>
-        <w:t>1</w:t>
+        <w:t>Worst bad smells after refactoring1</w:t>
       </w:r>
     </w:p>
     <w:p>
@@ -852,19 +727,8 @@
         </w:numPr>
       </w:pPr>
       <w:r>
-        <w:t>R</w:t>
-      </w:r>
-      <w:r>
-        <w:t>efused-bequest</w:t>
-      </w:r>
-      <w:r>
-        <w:t xml:space="preserve"> in </w:t>
-      </w:r>
-      <w:proofErr w:type="spellStart"/>
-      <w:r>
-        <w:t>MainTIGr</w:t>
-      </w:r>
-      <w:proofErr w:type="spellEnd"/>
+        <w:t>Duplicate code</w:t>
+      </w:r>
     </w:p>
     <w:p>
       <w:pPr>
@@ -906,11 +770,9 @@
           <w:numId w:val="2"/>
         </w:numPr>
       </w:pPr>
-      <w:proofErr w:type="spellStart"/>
       <w:r>
         <w:t>refactored_code</w:t>
       </w:r>
-      <w:proofErr w:type="spellEnd"/>
     </w:p>
     <w:p>
       <w:pPr>
@@ -932,13 +794,8 @@
           <w:numId w:val="2"/>
         </w:numPr>
       </w:pPr>
-      <w:proofErr w:type="spellStart"/>
-      <w:r>
-        <w:t>GuiInterface</w:t>
-      </w:r>
-      <w:proofErr w:type="spellEnd"/>
-      <w:r>
-        <w:t xml:space="preserve"> </w:t>
+      <w:r>
+        <w:t xml:space="preserve">GuiInterface </w:t>
       </w:r>
       <w:r>
         <w:t>whole class</w:t>
@@ -964,13 +821,8 @@
           <w:numId w:val="2"/>
         </w:numPr>
       </w:pPr>
-      <w:proofErr w:type="spellStart"/>
-      <w:r>
-        <w:t>TkinterInterface</w:t>
-      </w:r>
-      <w:proofErr w:type="spellEnd"/>
-      <w:r>
-        <w:t xml:space="preserve"> </w:t>
+      <w:r>
+        <w:t xml:space="preserve">TkinterInterface </w:t>
       </w:r>
       <w:r>
         <w:t>whole class</w:t>
@@ -1019,13 +871,8 @@
         </w:numPr>
       </w:pPr>
       <w:r>
-        <w:t>Extract Superclass: Create a superclass which inherited by two classes, to increase code consistency and readability.</w:t>
-      </w:r>
-    </w:p>
-    <w:p>
-      <w:pPr>
-        <w:pStyle w:val="Heading3"/>
-      </w:pPr>
+        <w:t xml:space="preserve">Extract Superclass: Create a superclass which inherited by two classes </w:t>
+      </w:r>
       <w:r>
         <w:t>Result Evaluation</w:t>
       </w:r>
@@ -1039,6 +886,11 @@
       </w:r>
     </w:p>
     <w:p>
+      <w:r>
+        <w:t>Yes</w:t>
+      </w:r>
+    </w:p>
+    <w:p>
       <w:pPr>
         <w:pStyle w:val="Heading4"/>
       </w:pPr>
@@ -1047,6 +899,14 @@
       </w:r>
     </w:p>
     <w:p>
+      <w:r>
+        <w:t>N</w:t>
+      </w:r>
+      <w:r>
+        <w:t xml:space="preserve">o. </w:t>
+      </w:r>
+    </w:p>
+    <w:p>
       <w:pPr>
         <w:pStyle w:val="Heading4"/>
       </w:pPr>
@@ -1056,16 +916,78 @@
     </w:p>
     <w:p>
       <w:pPr>
+        <w:pStyle w:val="ListParagraph"/>
+        <w:numPr>
+          <w:ilvl w:val="0"/>
+          <w:numId w:val="2"/>
+        </w:numPr>
+      </w:pPr>
+      <w:r>
+        <w:t>C</w:t>
+      </w:r>
+      <w:r>
+        <w:t xml:space="preserve">ode consistency </w:t>
+      </w:r>
+      <w:r>
+        <w:t>is increased</w:t>
+      </w:r>
+      <w:r>
+        <w:t xml:space="preserve">. </w:t>
+      </w:r>
+    </w:p>
+    <w:p>
+      <w:pPr>
+        <w:pStyle w:val="ListParagraph"/>
+        <w:numPr>
+          <w:ilvl w:val="0"/>
+          <w:numId w:val="2"/>
+        </w:numPr>
+      </w:pPr>
+      <w:r>
+        <w:t>Code r</w:t>
+      </w:r>
+      <w:r>
+        <w:t xml:space="preserve">eadability </w:t>
+      </w:r>
+      <w:r>
+        <w:t>is increased.</w:t>
+      </w:r>
+    </w:p>
+    <w:p>
+      <w:pPr>
+        <w:pStyle w:val="ListParagraph"/>
+        <w:numPr>
+          <w:ilvl w:val="0"/>
+          <w:numId w:val="2"/>
+        </w:numPr>
+      </w:pPr>
+      <w:r>
+        <w:t>C</w:t>
+      </w:r>
+      <w:r>
+        <w:t>ode duplication</w:t>
+      </w:r>
+      <w:r>
+        <w:t xml:space="preserve"> is greatly reduced</w:t>
+      </w:r>
+      <w:r>
+        <w:t>.</w:t>
+      </w:r>
+    </w:p>
+    <w:p>
+      <w:pPr>
         <w:pStyle w:val="Heading2"/>
       </w:pPr>
       <w:r>
-        <w:t>Worst bad smells after refactoring1</w:t>
-      </w:r>
-    </w:p>
-    <w:p>
+        <w:t>Worst bad smells after refactoring</w:t>
+      </w:r>
+      <w:r>
+        <w:t>2</w:t>
+      </w:r>
       <w:bookmarkStart w:id="0" w:name="_GoBack"/>
       <w:bookmarkEnd w:id="0"/>
     </w:p>
+    <w:p/>
     <w:p>
       <w:pPr>
         <w:pStyle w:val="Heading2"/>
@@ -1188,6 +1110,95 @@
 <file path=word/numbering.xml><?xml version="1.0" encoding="utf-8"?>
 <w:numbering xmlns:wpc="http://schemas.microsoft.com/office/word/2010/wordprocessingCanvas" xmlns:cx="http://schemas.microsoft.com/office/drawing/2014/chartex" xmlns:cx1="http://schemas.microsoft.com/office/drawing/2015/9/8/chartex" xmlns:cx2="http://schemas.microsoft.com/office/drawing/2015/10/21/chartex" xmlns:cx3="http://schemas.microsoft.com/office/drawing/2016/5/9/chartex" xmlns:cx4="http://schemas.microsoft.com/office/drawing/2016/5/10/chartex" xmlns:cx5="http://schemas.microsoft.com/office/drawing/2016/5/11/chartex" xmlns:cx6="http://schemas.microsoft.com/office/drawing/2016/5/12/chartex" xmlns:cx7="http://schemas.microsoft.com/office/drawing/2016/5/13/chartex" xmlns:cx8="http://schemas.microsoft.com/office/drawing/2016/5/14/chartex" xmlns:mc="http://schemas.openxmlformats.org/markup-compatibility/2006" xmlns:aink="http://schemas.microsoft.com/office/drawing/2016/ink" xmlns:am3d="http://schemas.microsoft.com/office/drawing/2017/model3d" xmlns:o="urn:schemas-microsoft-com:office:office" xmlns:r="http://schemas.openxmlformats.org/officeDocument/2006/relationships" xmlns:m="http://schemas.openxmlformats.org/officeDocument/2006/math" xmlns:v="urn:schemas-microsoft-com:vml" xmlns:wp14="http://schemas.microsoft.com/office/word/2010/wordprocessingDrawing" xmlns:wp="http://schemas.openxmlformats.org/drawingml/2006/wordprocessingDrawing" xmlns:w10="urn:schemas-microsoft-com:office:word" xmlns:w="http://schemas.openxmlformats.org/wordprocessingml/2006/main" xmlns:w14="http://schemas.microsoft.com/office/word/2010/wordml" xmlns:w15="http://schemas.microsoft.com/office/word/2012/wordml" xmlns:w16cid="http://schemas.microsoft.com/office/word/2016/wordml/cid" xmlns:w16se="http://schemas.microsoft.com/office/word/2015/wordml/symex" xmlns:wpg="http://schemas.microsoft.com/office/word/2010/wordprocessingGroup" xmlns:wpi="http://schemas.microsoft.com/office/word/2010/wordprocessingInk" xmlns:wne="http://schemas.microsoft.com/office/word/2006/wordml" xmlns:wps="http://schemas.microsoft.com/office/word/2010/wordprocessingShape" mc:Ignorable="w14 w15 w16se w16cid wp14">
   <w:abstractNum w:abstractNumId="0" w15:restartNumberingAfterBreak="0">
+    <w:nsid w:val="16200287"/>
+    <w:multiLevelType w:val="hybridMultilevel"/>
+    <w:tmpl w:val="53F0A40E"/>
+    <w:lvl w:ilvl="0" w:tplc="1409000F">
+      <w:start w:val="1"/>
+      <w:numFmt w:val="decimal"/>
+      <w:lvlText w:val="%1."/>
+      <w:lvlJc w:val="left"/>
+      <w:pPr>
+        <w:ind w:left="720" w:hanging="360"/>
+      </w:pPr>
+      <w:rPr>
+        <w:rFonts w:hint="default"/>
+      </w:rPr>
+    </w:lvl>
+    <w:lvl w:ilvl="1" w:tplc="14090019" w:tentative="1">
+      <w:start w:val="1"/>
+      <w:numFmt w:val="lowerLetter"/>
+      <w:lvlText w:val="%2."/>
+      <w:lvlJc w:val="left"/>
+      <w:pPr>
+        <w:ind w:left="1440" w:hanging="360"/>
+      </w:pPr>
+    </w:lvl>
+    <w:lvl w:ilvl="2" w:tplc="1409001B" w:tentative="1">
+      <w:start w:val="1"/>
+      <w:numFmt w:val="lowerRoman"/>
+      <w:lvlText w:val="%3."/>
+      <w:lvlJc w:val="right"/>
+      <w:pPr>
+        <w:ind w:left="2160" w:hanging="180"/>
+      </w:pPr>
+    </w:lvl>
+    <w:lvl w:ilvl="3" w:tplc="1409000F" w:tentative="1">
+      <w:start w:val="1"/>
+      <w:numFmt w:val="decimal"/>
+      <w:lvlText w:val="%4."/>
+      <w:lvlJc w:val="left"/>
+      <w:pPr>
+        <w:ind w:left="2880" w:hanging="360"/>
+      </w:pPr>
+    </w:lvl>
+    <w:lvl w:ilvl="4" w:tplc="14090019" w:tentative="1">
+      <w:start w:val="1"/>
+      <w:numFmt w:val="lowerLetter"/>
+      <w:lvlText w:val="%5."/>
+      <w:lvlJc w:val="left"/>
+      <w:pPr>
+        <w:ind w:left="3600" w:hanging="360"/>
+      </w:pPr>
+    </w:lvl>
+    <w:lvl w:ilvl="5" w:tplc="1409001B" w:tentative="1">
+      <w:start w:val="1"/>
+      <w:numFmt w:val="lowerRoman"/>
+      <w:lvlText w:val="%6."/>
+      <w:lvlJc w:val="right"/>
+      <w:pPr>
+        <w:ind w:left="4320" w:hanging="180"/>
+      </w:pPr>
+    </w:lvl>
+    <w:lvl w:ilvl="6" w:tplc="1409000F" w:tentative="1">
+      <w:start w:val="1"/>
+      <w:numFmt w:val="decimal"/>
+      <w:lvlText w:val="%7."/>
+      <w:lvlJc w:val="left"/>
+      <w:pPr>
+        <w:ind w:left="5040" w:hanging="360"/>
+      </w:pPr>
+    </w:lvl>
+    <w:lvl w:ilvl="7" w:tplc="14090019" w:tentative="1">
+      <w:start w:val="1"/>
+      <w:numFmt w:val="lowerLetter"/>
+      <w:lvlText w:val="%8."/>
+      <w:lvlJc w:val="left"/>
+      <w:pPr>
+        <w:ind w:left="5760" w:hanging="360"/>
+      </w:pPr>
+    </w:lvl>
+    <w:lvl w:ilvl="8" w:tplc="1409001B" w:tentative="1">
+      <w:start w:val="1"/>
+      <w:numFmt w:val="lowerRoman"/>
+      <w:lvlText w:val="%9."/>
+      <w:lvlJc w:val="right"/>
+      <w:pPr>
+        <w:ind w:left="6480" w:hanging="180"/>
+      </w:pPr>
+    </w:lvl>
+  </w:abstractNum>
+  <w:abstractNum w:abstractNumId="1" w15:restartNumberingAfterBreak="0">
     <w:nsid w:val="55CE0D37"/>
     <w:multiLevelType w:val="hybridMultilevel"/>
     <w:tmpl w:val="6BB200F2"/>
@@ -1300,7 +1311,7 @@
       </w:rPr>
     </w:lvl>
   </w:abstractNum>
-  <w:abstractNum w:abstractNumId="1" w15:restartNumberingAfterBreak="0">
+  <w:abstractNum w:abstractNumId="2" w15:restartNumberingAfterBreak="0">
     <w:nsid w:val="772D50A0"/>
     <w:multiLevelType w:val="hybridMultilevel"/>
     <w:tmpl w:val="513AA564"/>
@@ -1413,7 +1424,7 @@
       </w:rPr>
     </w:lvl>
   </w:abstractNum>
-  <w:abstractNum w:abstractNumId="2" w15:restartNumberingAfterBreak="0">
+  <w:abstractNum w:abstractNumId="3" w15:restartNumberingAfterBreak="0">
     <w:nsid w:val="774E4524"/>
     <w:multiLevelType w:val="hybridMultilevel"/>
     <w:tmpl w:val="53F0A40E"/>
@@ -1503,13 +1514,16 @@
     </w:lvl>
   </w:abstractNum>
   <w:num w:numId="1">
-    <w:abstractNumId w:val="0"/>
+    <w:abstractNumId w:val="1"/>
   </w:num>
   <w:num w:numId="2">
-    <w:abstractNumId w:val="1"/>
+    <w:abstractNumId w:val="2"/>
   </w:num>
   <w:num w:numId="3">
-    <w:abstractNumId w:val="2"/>
+    <w:abstractNumId w:val="3"/>
+  </w:num>
+  <w:num w:numId="4">
+    <w:abstractNumId w:val="0"/>
   </w:num>
 </w:numbering>
 </file>
@@ -2438,7 +2452,7 @@
 </file>
 
 <file path=customXml/itemProps1.xml><?xml version="1.0" encoding="utf-8"?>
-<ds:datastoreItem xmlns:ds="http://schemas.openxmlformats.org/officeDocument/2006/customXml" ds:itemID="{1E84CA1D-175D-4134-A283-BA94915FB7B2}">
+<ds:datastoreItem xmlns:ds="http://schemas.openxmlformats.org/officeDocument/2006/customXml" ds:itemID="{1941FE18-9929-41A7-A5DC-EB2F315F4E2D}">
   <ds:schemaRefs>
     <ds:schemaRef ds:uri="http://schemas.openxmlformats.org/officeDocument/2006/bibliography"/>
   </ds:schemaRefs>

</xml_diff>

<commit_message>
1. Update document 2. Update Readme 3. Update AbstractDrawer
</commit_message>
<xml_diff>
--- a/Documents/Bad_Smell_Document.docx
+++ b/Documents/Bad_Smell_Document.docx
@@ -72,7 +72,7 @@
         <w:t xml:space="preserve"> inherits the AbstractSourceReader. In assignment 1, the </w:t>
       </w:r>
       <w:r>
-        <w:t>responsibiliteis</w:t>
+        <w:t>responsibilities</w:t>
       </w:r>
       <w:r>
         <w:t xml:space="preserve"> of</w:t>
@@ -87,7 +87,13 @@
         <w:t>are</w:t>
       </w:r>
       <w:r>
-        <w:t xml:space="preserve"> reading source and handing over the result to its parser for further process. However, </w:t>
+        <w:t xml:space="preserve"> reading source and handing over the</w:t>
+      </w:r>
+      <w:r>
+        <w:t xml:space="preserve"> reading</w:t>
+      </w:r>
+      <w:r>
+        <w:t xml:space="preserve"> result to its parser for further process. However, </w:t>
       </w:r>
       <w:r>
         <w:t>MainTIGr</w:t>
@@ -127,6 +133,9 @@
       <w:r>
         <w:t>Lazy Class in AbstractSourceReader</w:t>
       </w:r>
+      <w:r>
+        <w:t>.</w:t>
+      </w:r>
     </w:p>
     <w:p>
       <w:pPr>
@@ -143,10 +152,13 @@
         <w:t>between</w:t>
       </w:r>
       <w:r>
-        <w:t xml:space="preserve"> frontend</w:t>
-      </w:r>
-      <w:r>
-        <w:t>s and</w:t>
+        <w:t xml:space="preserve"> </w:t>
+      </w:r>
+      <w:r>
+        <w:t>frontends</w:t>
+      </w:r>
+      <w:r>
+        <w:t xml:space="preserve"> and</w:t>
       </w:r>
       <w:r>
         <w:t xml:space="preserve"> parser</w:t>
@@ -154,6 +166,9 @@
       <w:r>
         <w:t>s</w:t>
       </w:r>
+      <w:r>
+        <w:t>.</w:t>
+      </w:r>
     </w:p>
     <w:p>
       <w:pPr>
@@ -167,7 +182,10 @@
         <w:t>Shotgun Surgery in the drawers</w:t>
       </w:r>
       <w:r>
-        <w:t xml:space="preserve"> and frontends</w:t>
+        <w:t xml:space="preserve"> and </w:t>
+      </w:r>
+      <w:r>
+        <w:t>frontends.</w:t>
       </w:r>
     </w:p>
     <w:p>
@@ -182,7 +200,16 @@
         <w:t>Alternative Classes with Different Interfaces</w:t>
       </w:r>
       <w:r>
-        <w:t xml:space="preserve"> in two Frontend</w:t>
+        <w:t xml:space="preserve"> in two </w:t>
+      </w:r>
+      <w:r>
+        <w:t>f</w:t>
+      </w:r>
+      <w:r>
+        <w:t>rontend</w:t>
+      </w:r>
+      <w:r>
+        <w:t>s.</w:t>
       </w:r>
     </w:p>
     <w:p>
@@ -196,6 +223,9 @@
       <w:r>
         <w:t>Switch statement in the drawers and the parsers</w:t>
       </w:r>
+      <w:r>
+        <w:t>.</w:t>
+      </w:r>
     </w:p>
     <w:p>
       <w:pPr>
@@ -216,6 +246,9 @@
       </w:r>
       <w:r>
         <w:t>MainTIGr</w:t>
+      </w:r>
+      <w:r>
+        <w:t>.</w:t>
       </w:r>
     </w:p>
     <w:p>
@@ -338,70 +371,22 @@
         <w:t xml:space="preserve"> line 48~62</w:t>
       </w:r>
     </w:p>
-    <w:p/>
     <w:p>
       <w:pPr>
         <w:pStyle w:val="Heading3"/>
       </w:pPr>
+      <w:bookmarkStart w:id="0" w:name="_GoBack"/>
+      <w:bookmarkEnd w:id="0"/>
       <w:r>
         <w:t>Reasons</w:t>
       </w:r>
     </w:p>
     <w:p>
       <w:r>
-        <w:rPr>
-          <w:noProof/>
-        </w:rPr>
-        <w:drawing>
-          <wp:inline distT="0" distB="0" distL="0" distR="0" wp14:anchorId="7BBAACAC" wp14:editId="00B24EFE">
-            <wp:extent cx="6645275" cy="1134110"/>
-            <wp:effectExtent l="0" t="0" r="3175" b="8890"/>
-            <wp:docPr id="2" name="Picture 2"/>
-            <wp:cNvGraphicFramePr>
-              <a:graphicFrameLocks xmlns:a="http://schemas.openxmlformats.org/drawingml/2006/main" noChangeAspect="1"/>
-            </wp:cNvGraphicFramePr>
-            <a:graphic xmlns:a="http://schemas.openxmlformats.org/drawingml/2006/main">
-              <a:graphicData uri="http://schemas.openxmlformats.org/drawingml/2006/picture">
-                <pic:pic xmlns:pic="http://schemas.openxmlformats.org/drawingml/2006/picture">
-                  <pic:nvPicPr>
-                    <pic:cNvPr id="0" name="Picture 2"/>
-                    <pic:cNvPicPr>
-                      <a:picLocks noChangeAspect="1" noChangeArrowheads="1"/>
-                    </pic:cNvPicPr>
-                  </pic:nvPicPr>
-                  <pic:blipFill>
-                    <a:blip r:embed="rId9">
-                      <a:extLst>
-                        <a:ext uri="{28A0092B-C50C-407E-A947-70E740481C1C}">
-                          <a14:useLocalDpi xmlns:a14="http://schemas.microsoft.com/office/drawing/2010/main" val="0"/>
-                        </a:ext>
-                      </a:extLst>
-                    </a:blip>
-                    <a:srcRect/>
-                    <a:stretch>
-                      <a:fillRect/>
-                    </a:stretch>
-                  </pic:blipFill>
-                  <pic:spPr bwMode="auto">
-                    <a:xfrm>
-                      <a:off x="0" y="0"/>
-                      <a:ext cx="6645275" cy="1134110"/>
-                    </a:xfrm>
-                    <a:prstGeom prst="rect">
-                      <a:avLst/>
-                    </a:prstGeom>
-                    <a:noFill/>
-                  </pic:spPr>
-                </pic:pic>
-              </a:graphicData>
-            </a:graphic>
-          </wp:inline>
-        </w:drawing>
-      </w:r>
-    </w:p>
-    <w:p>
-      <w:r>
-        <w:t>After examination, the current system has no proper</w:t>
+        <w:t>The</w:t>
+      </w:r>
+      <w:r>
+        <w:t xml:space="preserve"> system has no proper</w:t>
       </w:r>
       <w:r>
         <w:t xml:space="preserve"> implementation of Abstract</w:t>
@@ -441,7 +426,7 @@
         <w:t xml:space="preserve">s the </w:t>
       </w:r>
       <w:r>
-        <w:t xml:space="preserve">role of AbstractSourceReader and makes AbstractSourceReader more like a </w:t>
+        <w:t xml:space="preserve">role of AbstractSourceReader and makes AbstractSourceReader a </w:t>
       </w:r>
       <w:r>
         <w:rPr>
@@ -457,7 +442,10 @@
         <w:t>he current system distributes the function of reading file</w:t>
       </w:r>
       <w:r>
-        <w:t xml:space="preserve"> into multiples front end interface</w:t>
+        <w:t xml:space="preserve"> into multiples frontend interface</w:t>
+      </w:r>
+      <w:r>
+        <w:t>s</w:t>
       </w:r>
       <w:r>
         <w:t xml:space="preserve"> which </w:t>
@@ -560,7 +548,19 @@
         </w:numPr>
       </w:pPr>
       <w:r>
-        <w:t>Rename the drawers: Three drawers with different implementation sharing the same name.</w:t>
+        <w:t>Rename the drawers</w:t>
+      </w:r>
+      <w:r>
+        <w:t>.</w:t>
+      </w:r>
+      <w:r>
+        <w:t xml:space="preserve"> Three drawers with different implementation sharing the same name</w:t>
+      </w:r>
+      <w:r>
+        <w:t xml:space="preserve"> before refactoring</w:t>
+      </w:r>
+      <w:r>
+        <w:t>.</w:t>
       </w:r>
     </w:p>
     <w:p>
@@ -572,7 +572,22 @@
         </w:numPr>
       </w:pPr>
       <w:r>
-        <w:t>Rename the parsers: Three parser with different implementation sharing the same name.</w:t>
+        <w:t>Rename the parsers</w:t>
+      </w:r>
+      <w:r>
+        <w:t>.</w:t>
+      </w:r>
+      <w:r>
+        <w:t xml:space="preserve"> Three parser with different implementation sharing the same name</w:t>
+      </w:r>
+      <w:r>
+        <w:t xml:space="preserve"> </w:t>
+      </w:r>
+      <w:r>
+        <w:t>before refactoring</w:t>
+      </w:r>
+      <w:r>
+        <w:t>.</w:t>
       </w:r>
     </w:p>
     <w:p>
@@ -584,7 +599,13 @@
         </w:numPr>
       </w:pPr>
       <w:r>
-        <w:t>Redirect the functions need source reading to the new SourceReader.</w:t>
+        <w:t>Redirect the functions need</w:t>
+      </w:r>
+      <w:r>
+        <w:t>ing</w:t>
+      </w:r>
+      <w:r>
+        <w:t xml:space="preserve"> source reading to the new SourceReader.</w:t>
       </w:r>
     </w:p>
     <w:p>
@@ -833,7 +854,6 @@
         <w:pStyle w:val="Heading3"/>
       </w:pPr>
       <w:r>
-        <w:lastRenderedPageBreak/>
         <w:t>Reasons</w:t>
       </w:r>
     </w:p>
@@ -873,7 +893,13 @@
       <w:r>
         <w:t xml:space="preserve">Extract Superclass: Create a superclass which inherited by two classes </w:t>
       </w:r>
-      <w:r>
+    </w:p>
+    <w:p>
+      <w:pPr>
+        <w:pStyle w:val="Heading3"/>
+      </w:pPr>
+      <w:r>
+        <w:lastRenderedPageBreak/>
         <w:t>Result Evaluation</w:t>
       </w:r>
     </w:p>
@@ -923,16 +949,7 @@
         </w:numPr>
       </w:pPr>
       <w:r>
-        <w:t>C</w:t>
-      </w:r>
-      <w:r>
-        <w:t xml:space="preserve">ode consistency </w:t>
-      </w:r>
-      <w:r>
-        <w:t>is increased</w:t>
-      </w:r>
-      <w:r>
-        <w:t xml:space="preserve">. </w:t>
+        <w:t xml:space="preserve">Code consistency is increased. </w:t>
       </w:r>
     </w:p>
     <w:p>
@@ -944,13 +961,7 @@
         </w:numPr>
       </w:pPr>
       <w:r>
-        <w:t>Code r</w:t>
-      </w:r>
-      <w:r>
-        <w:t xml:space="preserve">eadability </w:t>
-      </w:r>
-      <w:r>
-        <w:t>is increased.</w:t>
+        <w:t>Code readability is increased.</w:t>
       </w:r>
     </w:p>
     <w:p>
@@ -962,16 +973,7 @@
         </w:numPr>
       </w:pPr>
       <w:r>
-        <w:t>C</w:t>
-      </w:r>
-      <w:r>
-        <w:t>ode duplication</w:t>
-      </w:r>
-      <w:r>
-        <w:t xml:space="preserve"> is greatly reduced</w:t>
-      </w:r>
-      <w:r>
-        <w:t>.</w:t>
+        <w:t>Code duplication is greatly reduced.</w:t>
       </w:r>
     </w:p>
     <w:p>
@@ -984,8 +986,6 @@
       <w:r>
         <w:t>2</w:t>
       </w:r>
-      <w:bookmarkStart w:id="0" w:name="_GoBack"/>
-      <w:bookmarkEnd w:id="0"/>
     </w:p>
     <w:p/>
     <w:p>
@@ -2452,7 +2452,7 @@
 </file>
 
 <file path=customXml/itemProps1.xml><?xml version="1.0" encoding="utf-8"?>
-<ds:datastoreItem xmlns:ds="http://schemas.openxmlformats.org/officeDocument/2006/customXml" ds:itemID="{1941FE18-9929-41A7-A5DC-EB2F315F4E2D}">
+<ds:datastoreItem xmlns:ds="http://schemas.openxmlformats.org/officeDocument/2006/customXml" ds:itemID="{F8AB32E9-EA4B-4203-83AB-DD53DF223F63}">
   <ds:schemaRefs>
     <ds:schemaRef ds:uri="http://schemas.openxmlformats.org/officeDocument/2006/bibliography"/>
   </ds:schemaRefs>

</xml_diff>

<commit_message>
1. Update document 2. Remove redundant import in front_end_jerry 3. Remove redundant method in parser_dang
</commit_message>
<xml_diff>
--- a/Documents/Bad_Smell_Document.docx
+++ b/Documents/Bad_Smell_Document.docx
@@ -7,7 +7,275 @@
         <w:pStyle w:val="Heading2"/>
       </w:pPr>
       <w:r>
-        <w:t>Major non-functional defect in the program</w:t>
+        <w:t>Worst bad smells before refactoring</w:t>
+      </w:r>
+    </w:p>
+    <w:p>
+      <w:pPr>
+        <w:pStyle w:val="ListParagraph"/>
+        <w:numPr>
+          <w:ilvl w:val="0"/>
+          <w:numId w:val="2"/>
+        </w:numPr>
+      </w:pPr>
+      <w:r>
+        <w:t>Lazy Class in AbstractSourceReader</w:t>
+      </w:r>
+      <w:r>
+        <w:t>.</w:t>
+      </w:r>
+    </w:p>
+    <w:p>
+      <w:pPr>
+        <w:pStyle w:val="ListParagraph"/>
+        <w:numPr>
+          <w:ilvl w:val="0"/>
+          <w:numId w:val="2"/>
+        </w:numPr>
+      </w:pPr>
+      <w:r>
+        <w:t xml:space="preserve">Inappropriate Intimacy </w:t>
+      </w:r>
+      <w:r>
+        <w:t>between</w:t>
+      </w:r>
+      <w:r>
+        <w:t xml:space="preserve"> </w:t>
+      </w:r>
+      <w:r>
+        <w:t>frontends</w:t>
+      </w:r>
+      <w:r>
+        <w:t xml:space="preserve"> and</w:t>
+      </w:r>
+      <w:r>
+        <w:t xml:space="preserve"> parser</w:t>
+      </w:r>
+      <w:r>
+        <w:t>s</w:t>
+      </w:r>
+      <w:r>
+        <w:t>.</w:t>
+      </w:r>
+    </w:p>
+    <w:p>
+      <w:pPr>
+        <w:pStyle w:val="ListParagraph"/>
+        <w:numPr>
+          <w:ilvl w:val="0"/>
+          <w:numId w:val="2"/>
+        </w:numPr>
+      </w:pPr>
+      <w:r>
+        <w:t>Shotgun Surgery in the drawers</w:t>
+      </w:r>
+      <w:r>
+        <w:t xml:space="preserve"> and </w:t>
+      </w:r>
+      <w:r>
+        <w:t>frontends.</w:t>
+      </w:r>
+    </w:p>
+    <w:p>
+      <w:pPr>
+        <w:pStyle w:val="ListParagraph"/>
+        <w:numPr>
+          <w:ilvl w:val="0"/>
+          <w:numId w:val="2"/>
+        </w:numPr>
+      </w:pPr>
+      <w:r>
+        <w:t>Alternative Classes with Different Interfaces</w:t>
+      </w:r>
+      <w:r>
+        <w:t xml:space="preserve"> in two </w:t>
+      </w:r>
+      <w:r>
+        <w:t>f</w:t>
+      </w:r>
+      <w:r>
+        <w:t>rontend</w:t>
+      </w:r>
+      <w:r>
+        <w:t>s.</w:t>
+      </w:r>
+    </w:p>
+    <w:p>
+      <w:pPr>
+        <w:pStyle w:val="ListParagraph"/>
+        <w:numPr>
+          <w:ilvl w:val="0"/>
+          <w:numId w:val="2"/>
+        </w:numPr>
+      </w:pPr>
+      <w:r>
+        <w:t>Switch statement in the drawers and the parsers</w:t>
+      </w:r>
+      <w:r>
+        <w:t>.</w:t>
+      </w:r>
+    </w:p>
+    <w:p>
+      <w:pPr>
+        <w:pStyle w:val="ListParagraph"/>
+        <w:numPr>
+          <w:ilvl w:val="0"/>
+          <w:numId w:val="2"/>
+        </w:numPr>
+      </w:pPr>
+      <w:r>
+        <w:t>R</w:t>
+      </w:r>
+      <w:r>
+        <w:t>efused-bequest</w:t>
+      </w:r>
+      <w:r>
+        <w:t xml:space="preserve"> in </w:t>
+      </w:r>
+      <w:r>
+        <w:t>MainTIGr</w:t>
+      </w:r>
+      <w:r>
+        <w:t>.</w:t>
+      </w:r>
+    </w:p>
+    <w:p>
+      <w:pPr>
+        <w:pStyle w:val="ListParagraph"/>
+        <w:numPr>
+          <w:ilvl w:val="0"/>
+          <w:numId w:val="2"/>
+        </w:numPr>
+      </w:pPr>
+      <w:r>
+        <w:t>Long methods in frontends</w:t>
+      </w:r>
+    </w:p>
+    <w:p>
+      <w:pPr>
+        <w:pStyle w:val="Heading2"/>
+      </w:pPr>
+      <w:r>
+        <w:t>Refactoring</w:t>
+      </w:r>
+      <w:r>
+        <w:t xml:space="preserve"> </w:t>
+      </w:r>
+      <w:r>
+        <w:t>1</w:t>
+      </w:r>
+    </w:p>
+    <w:p>
+      <w:pPr>
+        <w:pStyle w:val="Heading3"/>
+      </w:pPr>
+      <w:r>
+        <w:t>Name</w:t>
+      </w:r>
+    </w:p>
+    <w:p>
+      <w:pPr>
+        <w:pStyle w:val="Heading3"/>
+        <w:rPr>
+          <w:rFonts w:asciiTheme="minorHAnsi" w:eastAsiaTheme="minorEastAsia" w:hAnsiTheme="minorHAnsi" w:cstheme="minorBidi"/>
+          <w:color w:val="auto"/>
+          <w:sz w:val="22"/>
+          <w:szCs w:val="22"/>
+        </w:rPr>
+      </w:pPr>
+      <w:r>
+        <w:rPr>
+          <w:rFonts w:asciiTheme="minorHAnsi" w:eastAsiaTheme="minorEastAsia" w:hAnsiTheme="minorHAnsi" w:cstheme="minorBidi"/>
+          <w:color w:val="auto"/>
+          <w:sz w:val="22"/>
+          <w:szCs w:val="22"/>
+        </w:rPr>
+        <w:t xml:space="preserve">Lazy Class </w:t>
+      </w:r>
+    </w:p>
+    <w:p>
+      <w:pPr>
+        <w:pStyle w:val="Heading3"/>
+      </w:pPr>
+      <w:r>
+        <w:t>Location</w:t>
+      </w:r>
+    </w:p>
+    <w:p>
+      <w:pPr>
+        <w:pStyle w:val="ListParagraph"/>
+        <w:numPr>
+          <w:ilvl w:val="0"/>
+          <w:numId w:val="2"/>
+        </w:numPr>
+      </w:pPr>
+      <w:r>
+        <w:t>refactored_code</w:t>
+      </w:r>
+    </w:p>
+    <w:p>
+      <w:pPr>
+        <w:pStyle w:val="ListParagraph"/>
+        <w:numPr>
+          <w:ilvl w:val="1"/>
+          <w:numId w:val="2"/>
+        </w:numPr>
+      </w:pPr>
+      <w:r>
+        <w:t>source_reader_kieran.py</w:t>
+      </w:r>
+    </w:p>
+    <w:p>
+      <w:pPr>
+        <w:pStyle w:val="ListParagraph"/>
+        <w:numPr>
+          <w:ilvl w:val="2"/>
+          <w:numId w:val="2"/>
+        </w:numPr>
+      </w:pPr>
+      <w:r>
+        <w:t xml:space="preserve">Whole </w:t>
+      </w:r>
+      <w:r>
+        <w:t>MainTIGr</w:t>
+      </w:r>
+      <w:r>
+        <w:t xml:space="preserve"> class</w:t>
+      </w:r>
+    </w:p>
+    <w:p>
+      <w:pPr>
+        <w:pStyle w:val="ListParagraph"/>
+        <w:numPr>
+          <w:ilvl w:val="0"/>
+          <w:numId w:val="2"/>
+        </w:numPr>
+      </w:pPr>
+      <w:r>
+        <w:t>tigr.py</w:t>
+      </w:r>
+    </w:p>
+    <w:p>
+      <w:pPr>
+        <w:pStyle w:val="ListParagraph"/>
+        <w:numPr>
+          <w:ilvl w:val="1"/>
+          <w:numId w:val="2"/>
+        </w:numPr>
+      </w:pPr>
+      <w:r>
+        <w:t>AbstractSourceReader</w:t>
+      </w:r>
+      <w:r>
+        <w:t xml:space="preserve"> line 48~62</w:t>
+      </w:r>
+    </w:p>
+    <w:p>
+      <w:pPr>
+        <w:pStyle w:val="Heading3"/>
+      </w:pPr>
+      <w:r>
+        <w:t>Reasons</w:t>
       </w:r>
     </w:p>
     <w:p>
@@ -16,7 +284,7 @@
           <w:noProof/>
         </w:rPr>
         <w:drawing>
-          <wp:inline distT="0" distB="0" distL="0" distR="0" wp14:anchorId="63F103BC" wp14:editId="30292574">
+          <wp:inline distT="0" distB="0" distL="0" distR="0" wp14:anchorId="433CAD06" wp14:editId="09C6A250">
             <wp:extent cx="3787468" cy="5425910"/>
             <wp:effectExtent l="0" t="0" r="3810" b="3810"/>
             <wp:docPr id="1" name="Picture 1"/>
@@ -69,364 +337,71 @@
         <w:t>MainTIGr</w:t>
       </w:r>
       <w:r>
-        <w:t xml:space="preserve"> inherits the AbstractSourceReader. In assignment 1, the </w:t>
-      </w:r>
-      <w:r>
-        <w:t>responsibilities</w:t>
-      </w:r>
-      <w:r>
-        <w:t xml:space="preserve"> of</w:t>
-      </w:r>
-      <w:r>
-        <w:t xml:space="preserve"> provided abstract class</w:t>
-      </w:r>
-      <w:r>
-        <w:t xml:space="preserve"> AbstractSourceReader </w:t>
-      </w:r>
-      <w:r>
-        <w:t>are</w:t>
-      </w:r>
-      <w:r>
-        <w:t xml:space="preserve"> reading source and handing over the</w:t>
-      </w:r>
-      <w:r>
-        <w:t xml:space="preserve"> reading</w:t>
-      </w:r>
-      <w:r>
-        <w:t xml:space="preserve"> result to its parser for further process. However, </w:t>
+        <w:t xml:space="preserve"> inherits the AbstractSourceReader. In assignment 1, the responsibilities of provided </w:t>
+      </w:r>
+      <w:r>
+        <w:lastRenderedPageBreak/>
+        <w:t xml:space="preserve">abstract class AbstractSourceReader are reading source and handing over the reading result to </w:t>
+      </w:r>
+      <w:r>
+        <w:t>the</w:t>
+      </w:r>
+      <w:r>
+        <w:t xml:space="preserve"> parser for further process</w:t>
+      </w:r>
+      <w:r>
+        <w:t>ing</w:t>
+      </w:r>
+      <w:r>
+        <w:t xml:space="preserve">. However, </w:t>
       </w:r>
       <w:r>
         <w:t>MainTIGr</w:t>
       </w:r>
       <w:r>
-        <w:t xml:space="preserve"> </w:t>
-      </w:r>
-      <w:r>
-        <w:t xml:space="preserve">is used as the entry point of the system. The inheritance is misused in </w:t>
-      </w:r>
-      <w:r>
-        <w:t>this case</w:t>
-      </w:r>
-      <w:r>
-        <w:t>.</w:t>
-      </w:r>
-      <w:r>
-        <w:t xml:space="preserve"> </w:t>
-      </w:r>
-    </w:p>
-    <w:p>
-      <w:pPr>
-        <w:pStyle w:val="Heading2"/>
-      </w:pPr>
-      <w:r>
-        <w:t>Worst bad smells before refactoring</w:t>
-      </w:r>
-    </w:p>
-    <w:p>
-      <w:pPr>
-        <w:pStyle w:val="ListParagraph"/>
-        <w:numPr>
-          <w:ilvl w:val="0"/>
-          <w:numId w:val="2"/>
-        </w:numPr>
-      </w:pPr>
-      <w:r>
-        <w:t>Lazy Class in AbstractSourceReader</w:t>
-      </w:r>
-      <w:r>
-        <w:t>.</w:t>
-      </w:r>
-    </w:p>
-    <w:p>
-      <w:pPr>
-        <w:pStyle w:val="ListParagraph"/>
-        <w:numPr>
-          <w:ilvl w:val="0"/>
-          <w:numId w:val="2"/>
-        </w:numPr>
-      </w:pPr>
-      <w:r>
-        <w:t xml:space="preserve">Inappropriate Intimacy </w:t>
-      </w:r>
-      <w:r>
-        <w:t>between</w:t>
-      </w:r>
-      <w:r>
-        <w:t xml:space="preserve"> </w:t>
-      </w:r>
-      <w:r>
-        <w:t>frontends</w:t>
-      </w:r>
-      <w:r>
-        <w:t xml:space="preserve"> and</w:t>
-      </w:r>
-      <w:r>
-        <w:t xml:space="preserve"> parser</w:t>
-      </w:r>
-      <w:r>
-        <w:t>s</w:t>
-      </w:r>
-      <w:r>
-        <w:t>.</w:t>
-      </w:r>
-    </w:p>
-    <w:p>
-      <w:pPr>
-        <w:pStyle w:val="ListParagraph"/>
-        <w:numPr>
-          <w:ilvl w:val="0"/>
-          <w:numId w:val="2"/>
-        </w:numPr>
-      </w:pPr>
-      <w:r>
-        <w:t>Shotgun Surgery in the drawers</w:t>
+        <w:t xml:space="preserve"> is used as the entry point of the system</w:t>
+      </w:r>
+      <w:r>
+        <w:t xml:space="preserve"> which distorts the role of </w:t>
+      </w:r>
+      <w:r>
+        <w:t>A</w:t>
+      </w:r>
+      <w:r>
+        <w:t>bstractSourceReader</w:t>
+      </w:r>
+      <w:r>
+        <w:t xml:space="preserve">. The inheritance is misused in this case. </w:t>
+      </w:r>
+      <w:r>
+        <w:t>If</w:t>
+      </w:r>
+      <w:r>
+        <w:t xml:space="preserve"> I</w:t>
+      </w:r>
+      <w:r>
+        <w:t xml:space="preserve"> break the relationship between </w:t>
+      </w:r>
+      <w:r>
+        <w:t>AbstractSourceReader</w:t>
       </w:r>
       <w:r>
         <w:t xml:space="preserve"> and </w:t>
       </w:r>
       <w:r>
-        <w:t>frontends.</w:t>
-      </w:r>
-    </w:p>
-    <w:p>
-      <w:pPr>
-        <w:pStyle w:val="ListParagraph"/>
-        <w:numPr>
-          <w:ilvl w:val="0"/>
-          <w:numId w:val="2"/>
-        </w:numPr>
-      </w:pPr>
-      <w:r>
-        <w:t>Alternative Classes with Different Interfaces</w:t>
-      </w:r>
-      <w:r>
-        <w:t xml:space="preserve"> in two </w:t>
-      </w:r>
-      <w:r>
-        <w:t>f</w:t>
-      </w:r>
-      <w:r>
-        <w:t>rontend</w:t>
-      </w:r>
-      <w:r>
-        <w:t>s.</w:t>
-      </w:r>
-    </w:p>
-    <w:p>
-      <w:pPr>
-        <w:pStyle w:val="ListParagraph"/>
-        <w:numPr>
-          <w:ilvl w:val="0"/>
-          <w:numId w:val="2"/>
-        </w:numPr>
-      </w:pPr>
-      <w:r>
-        <w:t>Switch statement in the drawers and the parsers</w:t>
-      </w:r>
-      <w:r>
-        <w:t>.</w:t>
-      </w:r>
-    </w:p>
-    <w:p>
-      <w:pPr>
-        <w:pStyle w:val="ListParagraph"/>
-        <w:numPr>
-          <w:ilvl w:val="0"/>
-          <w:numId w:val="2"/>
-        </w:numPr>
-      </w:pPr>
-      <w:r>
-        <w:t>R</w:t>
-      </w:r>
-      <w:r>
-        <w:t>efused-bequest</w:t>
-      </w:r>
-      <w:r>
-        <w:t xml:space="preserve"> in </w:t>
-      </w:r>
-      <w:r>
         <w:t>MainTIGr</w:t>
       </w:r>
       <w:r>
-        <w:t>.</w:t>
-      </w:r>
-    </w:p>
-    <w:p>
-      <w:pPr>
-        <w:pStyle w:val="Heading2"/>
-      </w:pPr>
-      <w:r>
-        <w:t>Refactoring</w:t>
-      </w:r>
-      <w:r>
-        <w:t xml:space="preserve"> </w:t>
-      </w:r>
-      <w:r>
-        <w:t>1</w:t>
-      </w:r>
-    </w:p>
-    <w:p>
-      <w:pPr>
-        <w:pStyle w:val="Heading3"/>
-      </w:pPr>
-      <w:r>
-        <w:t>Name</w:t>
-      </w:r>
-    </w:p>
-    <w:p>
-      <w:pPr>
-        <w:pStyle w:val="Heading3"/>
-        <w:rPr>
-          <w:rFonts w:asciiTheme="minorHAnsi" w:eastAsiaTheme="minorEastAsia" w:hAnsiTheme="minorHAnsi" w:cstheme="minorBidi"/>
-          <w:color w:val="auto"/>
-          <w:sz w:val="22"/>
-          <w:szCs w:val="22"/>
-        </w:rPr>
-      </w:pPr>
-      <w:r>
-        <w:rPr>
-          <w:rFonts w:asciiTheme="minorHAnsi" w:eastAsiaTheme="minorEastAsia" w:hAnsiTheme="minorHAnsi" w:cstheme="minorBidi"/>
-          <w:color w:val="auto"/>
-          <w:sz w:val="22"/>
-          <w:szCs w:val="22"/>
-        </w:rPr>
-        <w:t xml:space="preserve">Lazy Class </w:t>
-      </w:r>
-    </w:p>
-    <w:p>
-      <w:pPr>
-        <w:pStyle w:val="Heading3"/>
-      </w:pPr>
-      <w:r>
-        <w:t>Location</w:t>
-      </w:r>
-    </w:p>
-    <w:p>
-      <w:pPr>
-        <w:pStyle w:val="ListParagraph"/>
-        <w:numPr>
-          <w:ilvl w:val="0"/>
-          <w:numId w:val="2"/>
-        </w:numPr>
-      </w:pPr>
-      <w:r>
-        <w:t>refactored_code</w:t>
-      </w:r>
-    </w:p>
-    <w:p>
-      <w:pPr>
-        <w:pStyle w:val="ListParagraph"/>
-        <w:numPr>
-          <w:ilvl w:val="1"/>
-          <w:numId w:val="2"/>
-        </w:numPr>
-      </w:pPr>
-      <w:r>
-        <w:t>source_reader_kieran.py</w:t>
-      </w:r>
-    </w:p>
-    <w:p>
-      <w:pPr>
-        <w:pStyle w:val="ListParagraph"/>
-        <w:numPr>
-          <w:ilvl w:val="2"/>
-          <w:numId w:val="2"/>
-        </w:numPr>
-      </w:pPr>
-      <w:r>
-        <w:t xml:space="preserve">Whole </w:t>
-      </w:r>
-      <w:r>
-        <w:t>MainTIGr</w:t>
-      </w:r>
-      <w:r>
-        <w:t xml:space="preserve"> class</w:t>
-      </w:r>
-    </w:p>
-    <w:p>
-      <w:pPr>
-        <w:pStyle w:val="ListParagraph"/>
-        <w:numPr>
-          <w:ilvl w:val="0"/>
-          <w:numId w:val="2"/>
-        </w:numPr>
-      </w:pPr>
-      <w:r>
-        <w:t>tigr.py</w:t>
-      </w:r>
-    </w:p>
-    <w:p>
-      <w:pPr>
-        <w:pStyle w:val="ListParagraph"/>
-        <w:numPr>
-          <w:ilvl w:val="1"/>
-          <w:numId w:val="2"/>
-        </w:numPr>
-      </w:pPr>
-      <w:r>
-        <w:lastRenderedPageBreak/>
-        <w:t>AbstractSourceReader</w:t>
-      </w:r>
-      <w:r>
-        <w:t xml:space="preserve"> line 48~62</w:t>
-      </w:r>
-    </w:p>
-    <w:p>
-      <w:pPr>
-        <w:pStyle w:val="Heading3"/>
-      </w:pPr>
-      <w:bookmarkStart w:id="0" w:name="_GoBack"/>
-      <w:bookmarkEnd w:id="0"/>
-      <w:r>
-        <w:t>Reasons</w:t>
-      </w:r>
-    </w:p>
-    <w:p>
-      <w:r>
-        <w:t>The</w:t>
-      </w:r>
-      <w:r>
-        <w:t xml:space="preserve"> system has no proper</w:t>
-      </w:r>
-      <w:r>
-        <w:t xml:space="preserve"> implementation of Abstract</w:t>
-      </w:r>
-      <w:r>
-        <w:t xml:space="preserve">SourceReader for file reading which is </w:t>
-      </w:r>
-      <w:r>
-        <w:rPr>
-          <w:b/>
-          <w:bCs/>
-        </w:rPr>
-        <w:t>required for Assignment1</w:t>
-      </w:r>
-      <w:r>
-        <w:t xml:space="preserve">. </w:t>
-      </w:r>
-      <w:r>
-        <w:t xml:space="preserve">The only implementation AbstractSourceReader is </w:t>
-      </w:r>
-      <w:r>
-        <w:t>MainTIGr</w:t>
-      </w:r>
-      <w:r>
-        <w:t xml:space="preserve"> class and it is used as the entry point of the system; the </w:t>
-      </w:r>
-      <w:r>
-        <w:t>MainTIGr</w:t>
-      </w:r>
-      <w:r>
-        <w:t xml:space="preserve"> </w:t>
-      </w:r>
-      <w:r>
-        <w:t>twist</w:t>
-      </w:r>
-      <w:r>
-        <w:t xml:space="preserve">s the </w:t>
-      </w:r>
-      <w:r>
-        <w:t xml:space="preserve">role of AbstractSourceReader and makes AbstractSourceReader a </w:t>
+        <w:t xml:space="preserve">, the </w:t>
+      </w:r>
+      <w:r>
+        <w:t xml:space="preserve">AbstractSourceReader </w:t>
+      </w:r>
+      <w:r>
+        <w:t xml:space="preserve">becomes </w:t>
+      </w:r>
+      <w:r>
+        <w:t xml:space="preserve">a </w:t>
       </w:r>
       <w:r>
         <w:rPr>
@@ -436,7 +411,13 @@
         <w:t>Lazy Class</w:t>
       </w:r>
       <w:r>
-        <w:t>. In addition, t</w:t>
+        <w:t xml:space="preserve">. </w:t>
+      </w:r>
+      <w:r>
+        <w:t>Moreover</w:t>
+      </w:r>
+      <w:r>
+        <w:t>, t</w:t>
       </w:r>
       <w:r>
         <w:t>he current system distributes the function of reading file</w:t>
@@ -455,7 +436,21 @@
           <w:b/>
           <w:bCs/>
         </w:rPr>
-        <w:t>create other bad smells</w:t>
+        <w:t>create</w:t>
+      </w:r>
+      <w:r>
+        <w:rPr>
+          <w:b/>
+          <w:bCs/>
+        </w:rPr>
+        <w:t>s</w:t>
+      </w:r>
+      <w:r>
+        <w:rPr>
+          <w:b/>
+          <w:bCs/>
+        </w:rPr>
+        <w:t xml:space="preserve"> other bad smells</w:t>
       </w:r>
       <w:r>
         <w:rPr>
@@ -465,7 +460,14 @@
         <w:t xml:space="preserve"> </w:t>
       </w:r>
       <w:r>
-        <w:t xml:space="preserve">including </w:t>
+        <w:rPr>
+          <w:b/>
+          <w:bCs/>
+        </w:rPr>
+        <w:t>including</w:t>
+      </w:r>
+      <w:r>
+        <w:t xml:space="preserve"> </w:t>
       </w:r>
       <w:r>
         <w:rPr>
@@ -581,10 +583,333 @@
         <w:t xml:space="preserve"> Three parser with different implementation sharing the same name</w:t>
       </w:r>
       <w:r>
+        <w:t xml:space="preserve"> before refactoring</w:t>
+      </w:r>
+      <w:r>
+        <w:t>.</w:t>
+      </w:r>
+    </w:p>
+    <w:p>
+      <w:pPr>
+        <w:pStyle w:val="ListParagraph"/>
+        <w:numPr>
+          <w:ilvl w:val="0"/>
+          <w:numId w:val="2"/>
+        </w:numPr>
+      </w:pPr>
+      <w:r>
+        <w:t>Redirect the functions need</w:t>
+      </w:r>
+      <w:r>
+        <w:t>ing</w:t>
+      </w:r>
+      <w:r>
+        <w:t xml:space="preserve"> source reading to the new SourceReader.</w:t>
+      </w:r>
+    </w:p>
+    <w:p>
+      <w:pPr>
+        <w:pStyle w:val="Heading3"/>
+      </w:pPr>
+      <w:r>
+        <w:t>Result Evaluation</w:t>
+      </w:r>
+    </w:p>
+    <w:p>
+      <w:pPr>
+        <w:pStyle w:val="Heading4"/>
+      </w:pPr>
+      <w:r>
+        <w:t>Has the bad smell been removed?</w:t>
+      </w:r>
+    </w:p>
+    <w:p>
+      <w:r>
+        <w:t>Yes</w:t>
+      </w:r>
+    </w:p>
+    <w:p>
+      <w:pPr>
+        <w:pStyle w:val="Heading4"/>
+      </w:pPr>
+      <w:r>
+        <w:t>Did you bring new bad smells into the program?</w:t>
+      </w:r>
+    </w:p>
+    <w:p>
+      <w:r>
+        <w:t>No, only a new SourceReader is created. It is a well-behaved source reader absented from the original system.</w:t>
+      </w:r>
+    </w:p>
+    <w:p>
+      <w:pPr>
+        <w:pStyle w:val="Heading4"/>
+      </w:pPr>
+      <w:r>
+        <w:t>How well is your program now in terms of software quality?</w:t>
+      </w:r>
+    </w:p>
+    <w:p>
+      <w:pPr>
+        <w:pStyle w:val="ListParagraph"/>
+        <w:numPr>
+          <w:ilvl w:val="0"/>
+          <w:numId w:val="2"/>
+        </w:numPr>
+      </w:pPr>
+      <w:r>
+        <w:t>Low coupling: The classes, including drawers, source reader</w:t>
+      </w:r>
+      <w:r>
+        <w:t xml:space="preserve"> and GUI, have lower </w:t>
+      </w:r>
+      <w:r>
+        <w:t>coupling</w:t>
+      </w:r>
+      <w:r>
+        <w:t xml:space="preserve"> now.</w:t>
+      </w:r>
+    </w:p>
+    <w:p>
+      <w:pPr>
+        <w:pStyle w:val="ListParagraph"/>
+        <w:numPr>
+          <w:ilvl w:val="0"/>
+          <w:numId w:val="2"/>
+        </w:numPr>
+      </w:pPr>
+      <w:r>
+        <w:t xml:space="preserve">No global variable: The refactoring removes the global variable “interface” in the </w:t>
+      </w:r>
+      <w:r>
+        <w:t>MainTigr class</w:t>
+      </w:r>
+      <w:r>
+        <w:t>.</w:t>
+      </w:r>
+    </w:p>
+    <w:p>
+      <w:pPr>
+        <w:pStyle w:val="ListParagraph"/>
+        <w:numPr>
+          <w:ilvl w:val="0"/>
+          <w:numId w:val="2"/>
+        </w:numPr>
+      </w:pPr>
+      <w:r>
+        <w:t xml:space="preserve">Separated responsibilities of classes: The frontend classes don’t have the </w:t>
+      </w:r>
+      <w:r>
+        <w:t>responsibility</w:t>
+      </w:r>
+      <w:r>
+        <w:t xml:space="preserve"> of SourceReader</w:t>
+      </w:r>
+      <w:r>
+        <w:t xml:space="preserve"> now</w:t>
+      </w:r>
+      <w:r>
+        <w:t xml:space="preserve">. In addition, the SourceReader is not used as </w:t>
+      </w:r>
+      <w:r>
+        <w:t>entry point anymore.</w:t>
+      </w:r>
+    </w:p>
+    <w:p>
+      <w:pPr>
+        <w:pStyle w:val="Heading2"/>
+      </w:pPr>
+      <w:r>
+        <w:t>Worst bad smells after refactoring1</w:t>
+      </w:r>
+    </w:p>
+    <w:p>
+      <w:pPr>
+        <w:pStyle w:val="ListParagraph"/>
+        <w:numPr>
+          <w:ilvl w:val="0"/>
+          <w:numId w:val="2"/>
+        </w:numPr>
+      </w:pPr>
+      <w:r>
+        <w:t>Alternative Classes with Different Interfaces</w:t>
+      </w:r>
+      <w:r>
+        <w:t xml:space="preserve"> in two </w:t>
+      </w:r>
+      <w:r>
+        <w:t>f</w:t>
+      </w:r>
+      <w:r>
+        <w:t>rontend</w:t>
+      </w:r>
+      <w:r>
+        <w:t>s</w:t>
+      </w:r>
+    </w:p>
+    <w:p>
+      <w:pPr>
+        <w:pStyle w:val="ListParagraph"/>
+        <w:numPr>
+          <w:ilvl w:val="0"/>
+          <w:numId w:val="2"/>
+        </w:numPr>
+      </w:pPr>
+      <w:r>
+        <w:t>Duplicate code in frontends, drawers</w:t>
+      </w:r>
+    </w:p>
+    <w:p>
+      <w:pPr>
+        <w:pStyle w:val="ListParagraph"/>
+        <w:numPr>
+          <w:ilvl w:val="0"/>
+          <w:numId w:val="2"/>
+        </w:numPr>
+      </w:pPr>
+      <w:r>
+        <w:t>Switch statement in the drawers and the parsers</w:t>
+      </w:r>
+    </w:p>
+    <w:p>
+      <w:pPr>
+        <w:pStyle w:val="ListParagraph"/>
+        <w:numPr>
+          <w:ilvl w:val="0"/>
+          <w:numId w:val="2"/>
+        </w:numPr>
+      </w:pPr>
+      <w:r>
+        <w:t>Long methods in frontends</w:t>
+      </w:r>
+    </w:p>
+    <w:p>
+      <w:pPr>
+        <w:pStyle w:val="Heading2"/>
+      </w:pPr>
+      <w:r>
+        <w:t>Refactoring</w:t>
+      </w:r>
+      <w:r>
+        <w:t xml:space="preserve"> 2</w:t>
+      </w:r>
+    </w:p>
+    <w:p>
+      <w:pPr>
+        <w:pStyle w:val="Heading3"/>
+      </w:pPr>
+      <w:r>
+        <w:t>Name</w:t>
+      </w:r>
+    </w:p>
+    <w:p>
+      <w:r>
+        <w:t>Alternative Classes with Different Interfaces</w:t>
+      </w:r>
+    </w:p>
+    <w:p>
+      <w:pPr>
+        <w:pStyle w:val="Heading3"/>
+      </w:pPr>
+      <w:r>
+        <w:t>Location</w:t>
+      </w:r>
+    </w:p>
+    <w:p>
+      <w:pPr>
+        <w:pStyle w:val="ListParagraph"/>
+        <w:numPr>
+          <w:ilvl w:val="0"/>
+          <w:numId w:val="2"/>
+        </w:numPr>
+      </w:pPr>
+      <w:r>
+        <w:t>refactored_code</w:t>
+      </w:r>
+    </w:p>
+    <w:p>
+      <w:pPr>
+        <w:pStyle w:val="ListParagraph"/>
+        <w:numPr>
+          <w:ilvl w:val="1"/>
+          <w:numId w:val="2"/>
+        </w:numPr>
+      </w:pPr>
+      <w:r>
+        <w:t xml:space="preserve">front_end_jerry.py </w:t>
+      </w:r>
+    </w:p>
+    <w:p>
+      <w:pPr>
+        <w:pStyle w:val="ListParagraph"/>
+        <w:numPr>
+          <w:ilvl w:val="2"/>
+          <w:numId w:val="2"/>
+        </w:numPr>
+      </w:pPr>
+      <w:r>
+        <w:t xml:space="preserve">GuiInterface </w:t>
+      </w:r>
+      <w:r>
+        <w:t>whole class</w:t>
+      </w:r>
+    </w:p>
+    <w:p>
+      <w:pPr>
+        <w:pStyle w:val="ListParagraph"/>
+        <w:numPr>
+          <w:ilvl w:val="1"/>
+          <w:numId w:val="2"/>
+        </w:numPr>
+      </w:pPr>
+      <w:r>
+        <w:t xml:space="preserve">front_end_kieran.py </w:t>
+      </w:r>
+    </w:p>
+    <w:p>
+      <w:pPr>
+        <w:pStyle w:val="ListParagraph"/>
+        <w:numPr>
+          <w:ilvl w:val="2"/>
+          <w:numId w:val="2"/>
+        </w:numPr>
+      </w:pPr>
+      <w:r>
+        <w:t xml:space="preserve">TkinterInterface </w:t>
+      </w:r>
+      <w:r>
+        <w:t>whole class</w:t>
+      </w:r>
+    </w:p>
+    <w:p>
+      <w:pPr>
+        <w:pStyle w:val="Heading3"/>
+      </w:pPr>
+      <w:r>
+        <w:t>Reasons</w:t>
+      </w:r>
+    </w:p>
+    <w:p>
+      <w:r>
+        <w:t>These two</w:t>
+      </w:r>
+      <w:r>
+        <w:t xml:space="preserve"> frontend</w:t>
+      </w:r>
+      <w:r>
+        <w:t xml:space="preserve"> classes have similar functions with different</w:t>
+      </w:r>
+      <w:r>
+        <w:t xml:space="preserve"> implementations and</w:t>
+      </w:r>
+      <w:r>
         <w:t xml:space="preserve"> </w:t>
       </w:r>
       <w:r>
-        <w:t>before refactoring</w:t>
+        <w:t>names</w:t>
+      </w:r>
+      <w:r>
+        <w:t>. Parts of them have duplicate codes</w:t>
       </w:r>
       <w:r>
         <w:t>.</w:t>
@@ -592,293 +917,9 @@
     </w:p>
     <w:p>
       <w:pPr>
-        <w:pStyle w:val="ListParagraph"/>
-        <w:numPr>
-          <w:ilvl w:val="0"/>
-          <w:numId w:val="2"/>
-        </w:numPr>
-      </w:pPr>
-      <w:r>
-        <w:t>Redirect the functions need</w:t>
-      </w:r>
-      <w:r>
-        <w:t>ing</w:t>
-      </w:r>
-      <w:r>
-        <w:t xml:space="preserve"> source reading to the new SourceReader.</w:t>
-      </w:r>
-    </w:p>
-    <w:p>
-      <w:pPr>
         <w:pStyle w:val="Heading3"/>
       </w:pPr>
       <w:r>
-        <w:t>Result Evaluation</w:t>
-      </w:r>
-    </w:p>
-    <w:p>
-      <w:pPr>
-        <w:pStyle w:val="Heading4"/>
-      </w:pPr>
-      <w:r>
-        <w:t>Has the bad smell been removed?</w:t>
-      </w:r>
-    </w:p>
-    <w:p>
-      <w:r>
-        <w:t>Yes</w:t>
-      </w:r>
-    </w:p>
-    <w:p>
-      <w:pPr>
-        <w:pStyle w:val="Heading4"/>
-      </w:pPr>
-      <w:r>
-        <w:t>Did you bring new bad smells into the program?</w:t>
-      </w:r>
-    </w:p>
-    <w:p>
-      <w:r>
-        <w:t>No, only a new SourceReader is created. It is a well-behaved source reader absented from the original system.</w:t>
-      </w:r>
-    </w:p>
-    <w:p>
-      <w:pPr>
-        <w:pStyle w:val="Heading4"/>
-      </w:pPr>
-      <w:r>
-        <w:t>How well is your program now in terms of software quality?</w:t>
-      </w:r>
-    </w:p>
-    <w:p>
-      <w:pPr>
-        <w:pStyle w:val="ListParagraph"/>
-        <w:numPr>
-          <w:ilvl w:val="0"/>
-          <w:numId w:val="2"/>
-        </w:numPr>
-      </w:pPr>
-      <w:r>
-        <w:t>Low coupling: The classes, including drawers, source reader</w:t>
-      </w:r>
-      <w:r>
-        <w:t xml:space="preserve"> and GUI, have lower connections now.</w:t>
-      </w:r>
-    </w:p>
-    <w:p>
-      <w:pPr>
-        <w:pStyle w:val="ListParagraph"/>
-        <w:numPr>
-          <w:ilvl w:val="0"/>
-          <w:numId w:val="2"/>
-        </w:numPr>
-      </w:pPr>
-      <w:r>
-        <w:t>No global variable: The refactoring removes the global variable “interface” in the frontend classes.</w:t>
-      </w:r>
-    </w:p>
-    <w:p>
-      <w:pPr>
-        <w:pStyle w:val="ListParagraph"/>
-        <w:numPr>
-          <w:ilvl w:val="0"/>
-          <w:numId w:val="2"/>
-        </w:numPr>
-      </w:pPr>
-      <w:r>
-        <w:t xml:space="preserve">Separated responsibilities of classes: The front-end classes don’t have the </w:t>
-      </w:r>
-      <w:r>
-        <w:t>responsibility</w:t>
-      </w:r>
-      <w:r>
-        <w:t xml:space="preserve"> of SourceReader</w:t>
-      </w:r>
-      <w:r>
-        <w:t xml:space="preserve"> now</w:t>
-      </w:r>
-      <w:r>
-        <w:t xml:space="preserve">. In addition, the SourceReader is not used as </w:t>
-      </w:r>
-      <w:r>
-        <w:t>entry point anymore.</w:t>
-      </w:r>
-    </w:p>
-    <w:p>
-      <w:pPr>
-        <w:pStyle w:val="Heading2"/>
-      </w:pPr>
-      <w:r>
-        <w:t>Worst bad smells after refactoring1</w:t>
-      </w:r>
-    </w:p>
-    <w:p>
-      <w:pPr>
-        <w:pStyle w:val="ListParagraph"/>
-        <w:numPr>
-          <w:ilvl w:val="0"/>
-          <w:numId w:val="2"/>
-        </w:numPr>
-      </w:pPr>
-      <w:r>
-        <w:t>Alternative Classes with Different Interfaces</w:t>
-      </w:r>
-      <w:r>
-        <w:t xml:space="preserve"> in two Frontend</w:t>
-      </w:r>
-    </w:p>
-    <w:p>
-      <w:pPr>
-        <w:pStyle w:val="ListParagraph"/>
-        <w:numPr>
-          <w:ilvl w:val="0"/>
-          <w:numId w:val="2"/>
-        </w:numPr>
-      </w:pPr>
-      <w:r>
-        <w:t>Switch statement in the drawers and the parsers</w:t>
-      </w:r>
-    </w:p>
-    <w:p>
-      <w:pPr>
-        <w:pStyle w:val="ListParagraph"/>
-        <w:numPr>
-          <w:ilvl w:val="0"/>
-          <w:numId w:val="2"/>
-        </w:numPr>
-      </w:pPr>
-      <w:r>
-        <w:t>Duplicate code</w:t>
-      </w:r>
-    </w:p>
-    <w:p>
-      <w:pPr>
-        <w:pStyle w:val="Heading2"/>
-      </w:pPr>
-      <w:r>
-        <w:t>Refactoring</w:t>
-      </w:r>
-      <w:r>
-        <w:t xml:space="preserve"> 2</w:t>
-      </w:r>
-    </w:p>
-    <w:p>
-      <w:pPr>
-        <w:pStyle w:val="Heading3"/>
-      </w:pPr>
-      <w:r>
-        <w:t>Name</w:t>
-      </w:r>
-    </w:p>
-    <w:p>
-      <w:r>
-        <w:t>Alternative Classes with Different Interfaces</w:t>
-      </w:r>
-    </w:p>
-    <w:p>
-      <w:pPr>
-        <w:pStyle w:val="Heading3"/>
-      </w:pPr>
-      <w:r>
-        <w:t>Location</w:t>
-      </w:r>
-    </w:p>
-    <w:p>
-      <w:pPr>
-        <w:pStyle w:val="ListParagraph"/>
-        <w:numPr>
-          <w:ilvl w:val="0"/>
-          <w:numId w:val="2"/>
-        </w:numPr>
-      </w:pPr>
-      <w:r>
-        <w:t>refactored_code</w:t>
-      </w:r>
-    </w:p>
-    <w:p>
-      <w:pPr>
-        <w:pStyle w:val="ListParagraph"/>
-        <w:numPr>
-          <w:ilvl w:val="1"/>
-          <w:numId w:val="2"/>
-        </w:numPr>
-      </w:pPr>
-      <w:r>
-        <w:t xml:space="preserve">front_end_jerry.py </w:t>
-      </w:r>
-    </w:p>
-    <w:p>
-      <w:pPr>
-        <w:pStyle w:val="ListParagraph"/>
-        <w:numPr>
-          <w:ilvl w:val="2"/>
-          <w:numId w:val="2"/>
-        </w:numPr>
-      </w:pPr>
-      <w:r>
-        <w:t xml:space="preserve">GuiInterface </w:t>
-      </w:r>
-      <w:r>
-        <w:t>whole class</w:t>
-      </w:r>
-    </w:p>
-    <w:p>
-      <w:pPr>
-        <w:pStyle w:val="ListParagraph"/>
-        <w:numPr>
-          <w:ilvl w:val="1"/>
-          <w:numId w:val="2"/>
-        </w:numPr>
-      </w:pPr>
-      <w:r>
-        <w:t xml:space="preserve">front_end_kieran.py </w:t>
-      </w:r>
-    </w:p>
-    <w:p>
-      <w:pPr>
-        <w:pStyle w:val="ListParagraph"/>
-        <w:numPr>
-          <w:ilvl w:val="2"/>
-          <w:numId w:val="2"/>
-        </w:numPr>
-      </w:pPr>
-      <w:r>
-        <w:t xml:space="preserve">TkinterInterface </w:t>
-      </w:r>
-      <w:r>
-        <w:t>whole class</w:t>
-      </w:r>
-    </w:p>
-    <w:p>
-      <w:pPr>
-        <w:pStyle w:val="Heading3"/>
-      </w:pPr>
-      <w:r>
-        <w:t>Reasons</w:t>
-      </w:r>
-    </w:p>
-    <w:p>
-      <w:r>
-        <w:t>These two classes have similar functions with different</w:t>
-      </w:r>
-      <w:r>
-        <w:t xml:space="preserve"> implementations and</w:t>
-      </w:r>
-      <w:r>
-        <w:t xml:space="preserve"> </w:t>
-      </w:r>
-      <w:r>
-        <w:t>names</w:t>
-      </w:r>
-      <w:r>
-        <w:t>. Parts of them have duplicate codes</w:t>
-      </w:r>
-    </w:p>
-    <w:p>
-      <w:pPr>
-        <w:pStyle w:val="Heading3"/>
-      </w:pPr>
-      <w:r>
         <w:t>Strategies/ approaches</w:t>
       </w:r>
     </w:p>
@@ -891,7 +932,13 @@
         </w:numPr>
       </w:pPr>
       <w:r>
-        <w:t xml:space="preserve">Extract Superclass: Create a superclass which inherited by two classes </w:t>
+        <w:t>Extract Superclass: Create a superclass</w:t>
+      </w:r>
+      <w:r>
+        <w:t xml:space="preserve"> AbstractFrontEnd</w:t>
+      </w:r>
+      <w:r>
+        <w:t xml:space="preserve"> which inherited by two classes </w:t>
       </w:r>
     </w:p>
     <w:p>
@@ -987,66 +1034,228 @@
         <w:t>2</w:t>
       </w:r>
     </w:p>
+    <w:p>
+      <w:pPr>
+        <w:pStyle w:val="ListParagraph"/>
+        <w:numPr>
+          <w:ilvl w:val="0"/>
+          <w:numId w:val="2"/>
+        </w:numPr>
+      </w:pPr>
+      <w:r>
+        <w:t>Long methods in frontends</w:t>
+      </w:r>
+    </w:p>
+    <w:p>
+      <w:pPr>
+        <w:pStyle w:val="ListParagraph"/>
+        <w:numPr>
+          <w:ilvl w:val="0"/>
+          <w:numId w:val="2"/>
+        </w:numPr>
+      </w:pPr>
+      <w:r>
+        <w:t>Switch statements</w:t>
+      </w:r>
+      <w:r>
+        <w:t xml:space="preserve"> in parsers and drawers</w:t>
+      </w:r>
+    </w:p>
+    <w:p>
+      <w:pPr>
+        <w:pStyle w:val="Heading2"/>
+      </w:pPr>
+      <w:r>
+        <w:t>Refactoring</w:t>
+      </w:r>
+      <w:r>
+        <w:t xml:space="preserve"> 3</w:t>
+      </w:r>
+    </w:p>
+    <w:p>
+      <w:pPr>
+        <w:pStyle w:val="Heading3"/>
+      </w:pPr>
+      <w:r>
+        <w:t>Name</w:t>
+      </w:r>
+    </w:p>
+    <w:p>
+      <w:r>
+        <w:t xml:space="preserve">Long methods </w:t>
+      </w:r>
+    </w:p>
+    <w:p>
+      <w:pPr>
+        <w:pStyle w:val="Heading3"/>
+      </w:pPr>
+      <w:r>
+        <w:t>Location</w:t>
+      </w:r>
+    </w:p>
+    <w:p>
+      <w:pPr>
+        <w:pStyle w:val="ListParagraph"/>
+        <w:numPr>
+          <w:ilvl w:val="0"/>
+          <w:numId w:val="2"/>
+        </w:numPr>
+      </w:pPr>
+      <w:r>
+        <w:t>refactored_code</w:t>
+      </w:r>
+    </w:p>
+    <w:p>
+      <w:pPr>
+        <w:pStyle w:val="ListParagraph"/>
+        <w:numPr>
+          <w:ilvl w:val="1"/>
+          <w:numId w:val="2"/>
+        </w:numPr>
+      </w:pPr>
+      <w:r>
+        <w:t>front_end_jerry.py</w:t>
+      </w:r>
+    </w:p>
+    <w:p>
+      <w:pPr>
+        <w:pStyle w:val="ListParagraph"/>
+        <w:numPr>
+          <w:ilvl w:val="2"/>
+          <w:numId w:val="2"/>
+        </w:numPr>
+      </w:pPr>
+      <w:r>
+        <w:t>GuiInterface</w:t>
+      </w:r>
+    </w:p>
+    <w:p>
+      <w:pPr>
+        <w:pStyle w:val="ListParagraph"/>
+        <w:numPr>
+          <w:ilvl w:val="3"/>
+          <w:numId w:val="2"/>
+        </w:numPr>
+      </w:pPr>
+      <w:r>
+        <w:t>init_widgets</w:t>
+      </w:r>
+      <w:r>
+        <w:t>() line 19~79</w:t>
+      </w:r>
+    </w:p>
+    <w:p>
+      <w:pPr>
+        <w:pStyle w:val="Heading3"/>
+      </w:pPr>
+      <w:r>
+        <w:t>Reasons</w:t>
+      </w:r>
+    </w:p>
+    <w:p>
+      <w:r>
+        <w:t xml:space="preserve">The </w:t>
+      </w:r>
+      <w:r>
+        <w:t>method has 60 lines. This make the code hard to read and maintain.</w:t>
+      </w:r>
+    </w:p>
+    <w:p>
+      <w:pPr>
+        <w:pStyle w:val="Heading3"/>
+      </w:pPr>
+      <w:r>
+        <w:t>Strategies/ approaches</w:t>
+      </w:r>
+    </w:p>
+    <w:p>
+      <w:pPr>
+        <w:pStyle w:val="ListParagraph"/>
+        <w:numPr>
+          <w:ilvl w:val="0"/>
+          <w:numId w:val="2"/>
+        </w:numPr>
+      </w:pPr>
+      <w:r>
+        <w:t>Extract Method</w:t>
+      </w:r>
+      <w:r>
+        <w:t>: Migrate pieces of code into several methods and give these methods meaningful names.</w:t>
+      </w:r>
+      <w:bookmarkStart w:id="0" w:name="_GoBack"/>
+      <w:bookmarkEnd w:id="0"/>
+    </w:p>
+    <w:p>
+      <w:pPr>
+        <w:pStyle w:val="Heading3"/>
+      </w:pPr>
+      <w:r>
+        <w:t>Result Evaluation</w:t>
+      </w:r>
+    </w:p>
+    <w:p>
+      <w:pPr>
+        <w:pStyle w:val="Heading4"/>
+      </w:pPr>
+      <w:r>
+        <w:t>Has the bad smell been removed?</w:t>
+      </w:r>
+    </w:p>
     <w:p/>
     <w:p>
       <w:pPr>
-        <w:pStyle w:val="Heading2"/>
-      </w:pPr>
-      <w:r>
-        <w:t>Refactoring</w:t>
+        <w:pStyle w:val="Heading4"/>
+      </w:pPr>
+      <w:r>
+        <w:t>Did you bring new bad smells into the program?</w:t>
       </w:r>
     </w:p>
     <w:p/>
     <w:p>
       <w:pPr>
-        <w:pStyle w:val="Heading3"/>
-      </w:pPr>
-      <w:r>
-        <w:t>Name</w:t>
-      </w:r>
-    </w:p>
-    <w:p>
-      <w:r>
-        <w:t>Inappropriate Intimacy</w:t>
+        <w:pStyle w:val="Heading4"/>
+      </w:pPr>
+      <w:r>
+        <w:t>How well is your program now in terms of software quality?</w:t>
+      </w:r>
+    </w:p>
+    <w:p>
+      <w:pPr>
+        <w:pStyle w:val="ListParagraph"/>
+        <w:numPr>
+          <w:ilvl w:val="0"/>
+          <w:numId w:val="2"/>
+        </w:numPr>
+      </w:pPr>
+      <w:r>
+        <w:t xml:space="preserve">Code consistency is increased. </w:t>
+      </w:r>
+    </w:p>
+    <w:p>
+      <w:pPr>
+        <w:pStyle w:val="ListParagraph"/>
+        <w:numPr>
+          <w:ilvl w:val="0"/>
+          <w:numId w:val="2"/>
+        </w:numPr>
+      </w:pPr>
+      <w:r>
+        <w:t>Code readability is increased.</w:t>
+      </w:r>
+    </w:p>
+    <w:p>
+      <w:pPr>
+        <w:pStyle w:val="ListParagraph"/>
+        <w:numPr>
+          <w:ilvl w:val="0"/>
+          <w:numId w:val="2"/>
+        </w:numPr>
+      </w:pPr>
+      <w:r>
+        <w:t>Code duplication is greatly reduced.</w:t>
       </w:r>
     </w:p>
     <w:p/>
-    <w:p>
-      <w:pPr>
-        <w:pStyle w:val="Heading3"/>
-      </w:pPr>
-      <w:r>
-        <w:t>Location</w:t>
-      </w:r>
-    </w:p>
-    <w:p/>
-    <w:p>
-      <w:pPr>
-        <w:pStyle w:val="Heading3"/>
-      </w:pPr>
-      <w:r>
-        <w:t>Reasons</w:t>
-      </w:r>
-    </w:p>
-    <w:p/>
-    <w:p>
-      <w:r>
-        <w:t>placeholder</w:t>
-      </w:r>
-    </w:p>
-    <w:p>
-      <w:r>
-        <w:t>placeholder</w:t>
-      </w:r>
-    </w:p>
-    <w:p>
-      <w:pPr>
-        <w:pStyle w:val="Heading3"/>
-      </w:pPr>
-      <w:r>
-        <w:t>Strategies/ approaches</w:t>
-      </w:r>
-    </w:p>
     <w:sectPr>
       <w:pgSz w:w="11906" w:h="16838"/>
       <w:pgMar w:top="720" w:right="720" w:bottom="720" w:left="720" w:header="708" w:footer="708" w:gutter="0"/>
@@ -2452,7 +2661,7 @@
 </file>
 
 <file path=customXml/itemProps1.xml><?xml version="1.0" encoding="utf-8"?>
-<ds:datastoreItem xmlns:ds="http://schemas.openxmlformats.org/officeDocument/2006/customXml" ds:itemID="{F8AB32E9-EA4B-4203-83AB-DD53DF223F63}">
+<ds:datastoreItem xmlns:ds="http://schemas.openxmlformats.org/officeDocument/2006/customXml" ds:itemID="{98C89556-5390-484E-8E11-48A54A0B7942}">
   <ds:schemaRefs>
     <ds:schemaRef ds:uri="http://schemas.openxmlformats.org/officeDocument/2006/bibliography"/>
   </ds:schemaRefs>

</xml_diff>